<commit_message>
Correção da duplacidade de arquivos. Resolved 57
</commit_message>
<xml_diff>
--- a/Gerenciamento/PadraoCodificacaoBD-PetLife.docx
+++ b/Gerenciamento/PadraoCodificacaoBD-PetLife.docx
@@ -299,7 +299,24 @@
           <w:vertAlign w:val="baseline"/>
           <w:rtl w:val="0"/>
         </w:rPr>
-        <w:t xml:space="preserve">Versão &lt;1.0&gt;</w:t>
+        <w:t xml:space="preserve">Versão &lt;1.</w:t>
+      </w:r>
+      <w:r>
+        <w:rPr>
+          <w:sz w:val="28"/>
+          <w:szCs w:val="28"/>
+          <w:rtl w:val="0"/>
+        </w:rPr>
+        <w:t xml:space="preserve">1</w:t>
+      </w:r>
+      <w:r>
+        <w:rPr>
+          <w:sz w:val="28"/>
+          <w:szCs w:val="28"/>
+          <w:vertAlign w:val="baseline"/>
+          <w:rtl w:val="0"/>
+        </w:rPr>
+        <w:t xml:space="preserve">&gt;</w:t>
       </w:r>
       <w:r>
         <w:rPr>
@@ -1135,6 +1152,14 @@
             </w:pPr>
             <w:r>
               <w:rPr>
+                <w:sz w:val="22"/>
+                <w:szCs w:val="22"/>
+                <w:rtl w:val="0"/>
+              </w:rPr>
+              <w:t xml:space="preserve">31/07/2023</w:t>
+            </w:r>
+            <w:r>
+              <w:rPr>
                 <w:rtl w:val="0"/>
               </w:rPr>
             </w:r>
@@ -1161,6 +1186,14 @@
             </w:pPr>
             <w:r>
               <w:rPr>
+                <w:sz w:val="22"/>
+                <w:szCs w:val="22"/>
+                <w:rtl w:val="0"/>
+              </w:rPr>
+              <w:t xml:space="preserve">1.1</w:t>
+            </w:r>
+            <w:r>
+              <w:rPr>
                 <w:rtl w:val="0"/>
               </w:rPr>
             </w:r>
@@ -1185,6 +1218,14 @@
                 <w:vertAlign w:val="baseline"/>
               </w:rPr>
             </w:pPr>
+            <w:r>
+              <w:rPr>
+                <w:sz w:val="22"/>
+                <w:szCs w:val="22"/>
+                <w:rtl w:val="0"/>
+              </w:rPr>
+              <w:t xml:space="preserve">Inclusão de indíces</w:t>
+            </w:r>
             <w:r>
               <w:rPr>
                 <w:rtl w:val="0"/>
@@ -1214,6 +1255,14 @@
             </w:pPr>
             <w:r>
               <w:rPr>
+                <w:sz w:val="22"/>
+                <w:szCs w:val="22"/>
+                <w:rtl w:val="0"/>
+              </w:rPr>
+              <w:t xml:space="preserve">Natan Vinícius Santos Pereira</w:t>
+            </w:r>
+            <w:r>
+              <w:rPr>
                 <w:rtl w:val="0"/>
               </w:rPr>
             </w:r>
@@ -1221,30 +1270,6 @@
         </w:tc>
       </w:tr>
     </w:tbl>
-    <w:p>
-      <w:pPr>
-        <w:rPr>
-          <w:vertAlign w:val="baseline"/>
-        </w:rPr>
-      </w:pPr>
-      <w:r>
-        <w:rPr>
-          <w:rtl w:val="0"/>
-        </w:rPr>
-      </w:r>
-    </w:p>
-    <w:p>
-      <w:pPr>
-        <w:rPr>
-          <w:vertAlign w:val="baseline"/>
-        </w:rPr>
-      </w:pPr>
-      <w:r>
-        <w:rPr>
-          <w:rtl w:val="0"/>
-        </w:rPr>
-      </w:r>
-    </w:p>
     <w:p>
       <w:pPr>
         <w:rPr>
@@ -6213,6 +6238,11 @@
         </w:rPr>
         <w:t xml:space="preserve">INTRODUÇÃO</w:t>
       </w:r>
+      <w:r>
+        <w:rPr>
+          <w:rtl w:val="0"/>
+        </w:rPr>
+      </w:r>
     </w:p>
     <w:p>
       <w:pPr>
@@ -6522,6 +6552,11 @@
         </w:rPr>
         <w:t xml:space="preserve">BANCO DE DADOS</w:t>
       </w:r>
+      <w:r>
+        <w:rPr>
+          <w:rtl w:val="0"/>
+        </w:rPr>
+      </w:r>
     </w:p>
     <w:p>
       <w:pPr>
@@ -6617,6 +6652,11 @@
         </w:rPr>
         <w:t xml:space="preserve">Regra Geral</w:t>
       </w:r>
+      <w:r>
+        <w:rPr>
+          <w:rtl w:val="0"/>
+        </w:rPr>
+      </w:r>
     </w:p>
     <w:p>
       <w:pPr>
@@ -6742,6 +6782,11 @@
         </w:rPr>
         <w:t xml:space="preserve">Sintaxe</w:t>
       </w:r>
+      <w:r>
+        <w:rPr>
+          <w:rtl w:val="0"/>
+        </w:rPr>
+      </w:r>
     </w:p>
     <w:p>
       <w:pPr>
@@ -6800,6 +6845,11 @@
         </w:rPr>
         <w:t xml:space="preserve">{[A..Z][a..z]} → Xxxxx, onde:</w:t>
       </w:r>
+      <w:r>
+        <w:rPr>
+          <w:rtl w:val="0"/>
+        </w:rPr>
+      </w:r>
     </w:p>
     <w:p>
       <w:pPr>
@@ -6871,6 +6921,11 @@
         </w:rPr>
         <w:t xml:space="preserve"> letra deverá ser maiúscula e as demais minúsculas. Para cada palavra interna, primeira letra em maiúsculo.</w:t>
       </w:r>
+      <w:r>
+        <w:rPr>
+          <w:rtl w:val="0"/>
+        </w:rPr>
+      </w:r>
     </w:p>
     <w:p>
       <w:pPr>
@@ -6904,6 +6959,11 @@
           <w:rtl w:val="0"/>
         </w:rPr>
         <w:t xml:space="preserve"> ou caracteres especiais.</w:t>
+      </w:r>
+      <w:r>
+        <w:rPr>
+          <w:rtl w:val="0"/>
+        </w:rPr>
       </w:r>
     </w:p>
     <w:p>
@@ -7032,6 +7092,11 @@
         </w:rPr>
         <w:t xml:space="preserve">Exemplos</w:t>
       </w:r>
+      <w:r>
+        <w:rPr>
+          <w:rtl w:val="0"/>
+        </w:rPr>
+      </w:r>
     </w:p>
     <w:p>
       <w:pPr>
@@ -7229,6 +7294,11 @@
         </w:rPr>
         <w:t xml:space="preserve">TABELAS</w:t>
       </w:r>
+      <w:r>
+        <w:rPr>
+          <w:rtl w:val="0"/>
+        </w:rPr>
+      </w:r>
     </w:p>
     <w:p>
       <w:pPr>
@@ -7324,6 +7394,11 @@
         </w:rPr>
         <w:t xml:space="preserve">Regra Geral</w:t>
       </w:r>
+      <w:r>
+        <w:rPr>
+          <w:rtl w:val="0"/>
+        </w:rPr>
+      </w:r>
     </w:p>
     <w:p>
       <w:pPr>
@@ -7463,6 +7538,11 @@
         </w:rPr>
         <w:t xml:space="preserve">Sintaxe</w:t>
       </w:r>
+      <w:r>
+        <w:rPr>
+          <w:rtl w:val="0"/>
+        </w:rPr>
+      </w:r>
     </w:p>
     <w:p>
       <w:pPr>
@@ -7521,6 +7601,11 @@
         </w:rPr>
         <w:t xml:space="preserve">{[A..Z][a..z]} → Xxxxx, onde:</w:t>
       </w:r>
+      <w:r>
+        <w:rPr>
+          <w:rtl w:val="0"/>
+        </w:rPr>
+      </w:r>
     </w:p>
     <w:p>
       <w:pPr>
@@ -7592,6 +7677,11 @@
         </w:rPr>
         <w:t xml:space="preserve"> letra deverá ser maiúscula e as demais minúsculas. Para cada palavra interna, primeira letra em maiúsculo.</w:t>
       </w:r>
+      <w:r>
+        <w:rPr>
+          <w:rtl w:val="0"/>
+        </w:rPr>
+      </w:r>
     </w:p>
     <w:p>
       <w:pPr>
@@ -7613,6 +7703,11 @@
         </w:rPr>
         <w:t xml:space="preserve">Não usar preposições.</w:t>
       </w:r>
+      <w:r>
+        <w:rPr>
+          <w:rtl w:val="0"/>
+        </w:rPr>
+      </w:r>
     </w:p>
     <w:p>
       <w:pPr>
@@ -7634,6 +7729,11 @@
         </w:rPr>
         <w:t xml:space="preserve">Limite-se a usar 30 caracteres para definição do nome da tabela – padrão da maioria dos bancos de dados.</w:t>
       </w:r>
+      <w:r>
+        <w:rPr>
+          <w:rtl w:val="0"/>
+        </w:rPr>
+      </w:r>
     </w:p>
     <w:p>
       <w:pPr>
@@ -7668,6 +7768,11 @@
         </w:rPr>
         <w:t xml:space="preserve"> ou caracteres especiais.</w:t>
       </w:r>
+      <w:r>
+        <w:rPr>
+          <w:rtl w:val="0"/>
+        </w:rPr>
+      </w:r>
     </w:p>
     <w:p>
       <w:pPr>
@@ -7688,6 +7793,11 @@
           <w:rtl w:val="0"/>
         </w:rPr>
         <w:t xml:space="preserve">Evite usar abreviações, se necessário use as conhecidas.</w:t>
+      </w:r>
+      <w:r>
+        <w:rPr>
+          <w:rtl w:val="0"/>
+        </w:rPr>
       </w:r>
     </w:p>
     <w:p>
@@ -7775,6 +7885,11 @@
         </w:rPr>
         <w:t xml:space="preserve">Exemplos</w:t>
       </w:r>
+      <w:r>
+        <w:rPr>
+          <w:rtl w:val="0"/>
+        </w:rPr>
+      </w:r>
     </w:p>
     <w:p>
       <w:pPr>
@@ -8119,6 +8234,11 @@
         </w:rPr>
         <w:t xml:space="preserve">ATRIBUTOS</w:t>
       </w:r>
+      <w:r>
+        <w:rPr>
+          <w:rtl w:val="0"/>
+        </w:rPr>
+      </w:r>
     </w:p>
     <w:p>
       <w:pPr>
@@ -8214,6 +8334,11 @@
         </w:rPr>
         <w:t xml:space="preserve">Regra Geral</w:t>
       </w:r>
+      <w:r>
+        <w:rPr>
+          <w:rtl w:val="0"/>
+        </w:rPr>
+      </w:r>
     </w:p>
     <w:p>
       <w:pPr>
@@ -8353,6 +8478,11 @@
         </w:rPr>
         <w:t xml:space="preserve">Sintaxe</w:t>
       </w:r>
+      <w:r>
+        <w:rPr>
+          <w:rtl w:val="0"/>
+        </w:rPr>
+      </w:r>
     </w:p>
     <w:p>
       <w:pPr>
@@ -8411,6 +8541,11 @@
         </w:rPr>
         <w:t xml:space="preserve">{[A..Z][a..z]} → Xxxxx, onde:</w:t>
       </w:r>
+      <w:r>
+        <w:rPr>
+          <w:rtl w:val="0"/>
+        </w:rPr>
+      </w:r>
     </w:p>
     <w:p>
       <w:pPr>
@@ -8482,6 +8617,11 @@
         </w:rPr>
         <w:t xml:space="preserve"> letra deverá ser maiúscula e as demais minúsculas. Para cada palavra interna, primeira letra em maiúsculo.</w:t>
       </w:r>
+      <w:r>
+        <w:rPr>
+          <w:rtl w:val="0"/>
+        </w:rPr>
+      </w:r>
     </w:p>
     <w:p>
       <w:pPr>
@@ -8503,6 +8643,11 @@
         </w:rPr>
         <w:t xml:space="preserve">Não usar preposições.</w:t>
       </w:r>
+      <w:r>
+        <w:rPr>
+          <w:rtl w:val="0"/>
+        </w:rPr>
+      </w:r>
     </w:p>
     <w:p>
       <w:pPr>
@@ -8537,6 +8682,11 @@
         </w:rPr>
         <w:t xml:space="preserve"> ou caracteres especiais.</w:t>
       </w:r>
+      <w:r>
+        <w:rPr>
+          <w:rtl w:val="0"/>
+        </w:rPr>
+      </w:r>
     </w:p>
     <w:p>
       <w:pPr>
@@ -8571,6 +8721,11 @@
         </w:rPr>
         <w:t xml:space="preserve"> limitada a 4 caracteres.</w:t>
       </w:r>
+      <w:r>
+        <w:rPr>
+          <w:rtl w:val="0"/>
+        </w:rPr>
+      </w:r>
     </w:p>
     <w:p>
       <w:pPr>
@@ -8592,6 +8747,11 @@
         </w:rPr>
         <w:t xml:space="preserve">Não repetir o nome da tabela para compor o nome do atributo</w:t>
       </w:r>
+      <w:r>
+        <w:rPr>
+          <w:rtl w:val="0"/>
+        </w:rPr>
+      </w:r>
     </w:p>
     <w:p>
       <w:pPr>
@@ -8612,6 +8772,11 @@
           <w:rtl w:val="0"/>
         </w:rPr>
         <w:t xml:space="preserve">Atributo para chaves primárias artificiais devem usar o nome Id</w:t>
+      </w:r>
+      <w:r>
+        <w:rPr>
+          <w:rtl w:val="0"/>
+        </w:rPr>
       </w:r>
     </w:p>
     <w:p>
@@ -8699,6 +8864,11 @@
         </w:rPr>
         <w:t xml:space="preserve">Exemplos</w:t>
       </w:r>
+      <w:r>
+        <w:rPr>
+          <w:rtl w:val="0"/>
+        </w:rPr>
+      </w:r>
     </w:p>
     <w:p>
       <w:pPr>
@@ -10729,6 +10899,11 @@
         </w:rPr>
         <w:t xml:space="preserve">VIEWS</w:t>
       </w:r>
+      <w:r>
+        <w:rPr>
+          <w:rtl w:val="0"/>
+        </w:rPr>
+      </w:r>
     </w:p>
     <w:p>
       <w:pPr>
@@ -10824,6 +10999,11 @@
         </w:rPr>
         <w:t xml:space="preserve">Regra Geral</w:t>
       </w:r>
+      <w:r>
+        <w:rPr>
+          <w:rtl w:val="0"/>
+        </w:rPr>
+      </w:r>
     </w:p>
     <w:p>
       <w:pPr>
@@ -10963,6 +11143,11 @@
         </w:rPr>
         <w:t xml:space="preserve">Sintaxe</w:t>
       </w:r>
+      <w:r>
+        <w:rPr>
+          <w:rtl w:val="0"/>
+        </w:rPr>
+      </w:r>
     </w:p>
     <w:p>
       <w:pPr>
@@ -11021,6 +11206,11 @@
         </w:rPr>
         <w:t xml:space="preserve">VW_{[A..Z][a..z]} → VW_Xxxxx, onde:</w:t>
       </w:r>
+      <w:r>
+        <w:rPr>
+          <w:rtl w:val="0"/>
+        </w:rPr>
+      </w:r>
     </w:p>
     <w:p>
       <w:pPr>
@@ -11092,6 +11282,11 @@
         </w:rPr>
         <w:t xml:space="preserve"> letra deverá ser maiúscula e as demais minúsculas. Para cada palavra interna, primeira letra em maiúsculo.</w:t>
       </w:r>
+      <w:r>
+        <w:rPr>
+          <w:rtl w:val="0"/>
+        </w:rPr>
+      </w:r>
     </w:p>
     <w:p>
       <w:pPr>
@@ -11113,6 +11308,11 @@
         </w:rPr>
         <w:t xml:space="preserve">Não usar preposições.</w:t>
       </w:r>
+      <w:r>
+        <w:rPr>
+          <w:rtl w:val="0"/>
+        </w:rPr>
+      </w:r>
     </w:p>
     <w:p>
       <w:pPr>
@@ -11134,6 +11334,11 @@
         </w:rPr>
         <w:t xml:space="preserve">Limite-se a usar 30 caracteres para definição do nome da View.</w:t>
       </w:r>
+      <w:r>
+        <w:rPr>
+          <w:rtl w:val="0"/>
+        </w:rPr>
+      </w:r>
     </w:p>
     <w:p>
       <w:pPr>
@@ -11168,6 +11373,11 @@
         </w:rPr>
         <w:t xml:space="preserve"> ou caracteres especiais.</w:t>
       </w:r>
+      <w:r>
+        <w:rPr>
+          <w:rtl w:val="0"/>
+        </w:rPr>
+      </w:r>
     </w:p>
     <w:p>
       <w:pPr>
@@ -11188,6 +11398,11 @@
           <w:rtl w:val="0"/>
         </w:rPr>
         <w:t xml:space="preserve">Evite usar abreviações, se necessário use as conhecidas.</w:t>
+      </w:r>
+      <w:r>
+        <w:rPr>
+          <w:rtl w:val="0"/>
+        </w:rPr>
       </w:r>
     </w:p>
     <w:p>
@@ -11261,6 +11476,11 @@
         </w:rPr>
         <w:t xml:space="preserve">Exemplos</w:t>
       </w:r>
+      <w:r>
+        <w:rPr>
+          <w:rtl w:val="0"/>
+        </w:rPr>
+      </w:r>
     </w:p>
     <w:p>
       <w:pPr>
@@ -11406,6 +11626,11 @@
         </w:rPr>
         <w:t xml:space="preserve">ÍNDICES</w:t>
       </w:r>
+      <w:r>
+        <w:rPr>
+          <w:rtl w:val="0"/>
+        </w:rPr>
+      </w:r>
     </w:p>
     <w:p>
       <w:pPr>
@@ -11501,6 +11726,11 @@
         </w:rPr>
         <w:t xml:space="preserve">Regra Geral</w:t>
       </w:r>
+      <w:r>
+        <w:rPr>
+          <w:rtl w:val="0"/>
+        </w:rPr>
+      </w:r>
     </w:p>
     <w:p>
       <w:pPr>
@@ -11640,6 +11870,11 @@
         </w:rPr>
         <w:t xml:space="preserve">Sintaxe</w:t>
       </w:r>
+      <w:r>
+        <w:rPr>
+          <w:rtl w:val="0"/>
+        </w:rPr>
+      </w:r>
     </w:p>
     <w:p>
       <w:pPr>
@@ -11698,6 +11933,11 @@
         </w:rPr>
         <w:t xml:space="preserve">IDX_{[A..Z][a..z]} → IDX_XxxxxXxxxx, onde:</w:t>
       </w:r>
+      <w:r>
+        <w:rPr>
+          <w:rtl w:val="0"/>
+        </w:rPr>
+      </w:r>
     </w:p>
     <w:p>
       <w:pPr>
@@ -11771,6 +12011,11 @@
         </w:rPr>
         <w:t xml:space="preserve"> letra deverá ser maiúscula e as demais minúsculas. Para cada palavra interna, primeira letra em maiúsculo.</w:t>
       </w:r>
+      <w:r>
+        <w:rPr>
+          <w:rtl w:val="0"/>
+        </w:rPr>
+      </w:r>
     </w:p>
     <w:p>
       <w:pPr>
@@ -11792,6 +12037,11 @@
         </w:rPr>
         <w:t xml:space="preserve">Não usar preposições.</w:t>
       </w:r>
+      <w:r>
+        <w:rPr>
+          <w:rtl w:val="0"/>
+        </w:rPr>
+      </w:r>
     </w:p>
     <w:p>
       <w:pPr>
@@ -11813,6 +12063,11 @@
         </w:rPr>
         <w:t xml:space="preserve">Limite-se a usar 30 caracteres para definição do nome do Índice.</w:t>
       </w:r>
+      <w:r>
+        <w:rPr>
+          <w:rtl w:val="0"/>
+        </w:rPr>
+      </w:r>
     </w:p>
     <w:p>
       <w:pPr>
@@ -11847,6 +12102,11 @@
         </w:rPr>
         <w:t xml:space="preserve"> ou caracteres especiais.</w:t>
       </w:r>
+      <w:r>
+        <w:rPr>
+          <w:rtl w:val="0"/>
+        </w:rPr>
+      </w:r>
     </w:p>
     <w:p>
       <w:pPr>
@@ -11867,6 +12127,11 @@
           <w:rtl w:val="0"/>
         </w:rPr>
         <w:t xml:space="preserve">Evite usar abreviações, se necessário use as conhecidas.</w:t>
+      </w:r>
+      <w:r>
+        <w:rPr>
+          <w:rtl w:val="0"/>
+        </w:rPr>
       </w:r>
     </w:p>
     <w:p>
@@ -11940,6 +12205,85 @@
         </w:rPr>
         <w:t xml:space="preserve">Exemplos</w:t>
       </w:r>
+      <w:r>
+        <w:rPr>
+          <w:rtl w:val="0"/>
+        </w:rPr>
+      </w:r>
+    </w:p>
+    <w:p>
+      <w:pPr>
+        <w:keepNext w:val="1"/>
+        <w:keepLines w:val="0"/>
+        <w:pageBreakBefore w:val="0"/>
+        <w:widowControl w:val="1"/>
+        <w:pBdr>
+          <w:top w:space="0" w:sz="0" w:val="nil"/>
+          <w:left w:space="0" w:sz="0" w:val="nil"/>
+          <w:bottom w:space="0" w:sz="0" w:val="nil"/>
+          <w:right w:space="0" w:sz="0" w:val="nil"/>
+          <w:between w:space="0" w:sz="0" w:val="nil"/>
+        </w:pBdr>
+        <w:shd w:fill="auto" w:val="clear"/>
+        <w:tabs>
+          <w:tab w:val="left" w:leader="none" w:pos="0"/>
+          <w:tab w:val="left" w:leader="none" w:pos="284"/>
+        </w:tabs>
+        <w:spacing w:after="0" w:before="0" w:line="240" w:lineRule="auto"/>
+        <w:ind w:right="0"/>
+        <w:jc w:val="left"/>
+        <w:rPr>
+          <w:rFonts w:ascii="Arial" w:cs="Arial" w:eastAsia="Arial" w:hAnsi="Arial"/>
+          <w:b w:val="1"/>
+          <w:sz w:val="22"/>
+          <w:szCs w:val="22"/>
+        </w:rPr>
+      </w:pPr>
+      <w:r>
+        <w:rPr>
+          <w:rtl w:val="0"/>
+        </w:rPr>
+      </w:r>
+    </w:p>
+    <w:p>
+      <w:pPr>
+        <w:keepNext w:val="1"/>
+        <w:keepLines w:val="0"/>
+        <w:pageBreakBefore w:val="0"/>
+        <w:widowControl w:val="1"/>
+        <w:pBdr>
+          <w:top w:space="0" w:sz="0" w:val="nil"/>
+          <w:left w:space="0" w:sz="0" w:val="nil"/>
+          <w:bottom w:space="0" w:sz="0" w:val="nil"/>
+          <w:right w:space="0" w:sz="0" w:val="nil"/>
+          <w:between w:space="0" w:sz="0" w:val="nil"/>
+        </w:pBdr>
+        <w:shd w:fill="auto" w:val="clear"/>
+        <w:tabs>
+          <w:tab w:val="left" w:leader="none" w:pos="0"/>
+          <w:tab w:val="left" w:leader="none" w:pos="284"/>
+        </w:tabs>
+        <w:spacing w:after="0" w:before="0" w:line="240" w:lineRule="auto"/>
+        <w:ind w:right="0"/>
+        <w:jc w:val="left"/>
+        <w:rPr>
+          <w:rFonts w:ascii="Arial" w:cs="Arial" w:eastAsia="Arial" w:hAnsi="Arial"/>
+          <w:b w:val="1"/>
+          <w:sz w:val="22"/>
+          <w:szCs w:val="22"/>
+        </w:rPr>
+      </w:pPr>
+      <w:r>
+        <w:rPr>
+          <w:rFonts w:ascii="Arial" w:cs="Arial" w:eastAsia="Arial" w:hAnsi="Arial"/>
+          <w:b w:val="1"/>
+          <w:sz w:val="22"/>
+          <w:szCs w:val="22"/>
+          <w:rtl w:val="0"/>
+        </w:rPr>
+        <w:tab/>
+        <w:t xml:space="preserve">Pet</w:t>
+      </w:r>
     </w:p>
     <w:p>
       <w:pPr>
@@ -11962,6 +12306,9 @@
         <w:spacing w:after="0" w:before="0" w:line="240" w:lineRule="auto"/>
         <w:ind w:left="0" w:right="0" w:firstLine="0"/>
         <w:jc w:val="left"/>
+        <w:rPr/>
+      </w:pPr>
+      <w:r>
         <w:rPr>
           <w:rFonts w:ascii="Arial" w:cs="Arial" w:eastAsia="Arial" w:hAnsi="Arial"/>
           <w:b w:val="1"/>
@@ -11974,99 +12321,1153 @@
           <w:u w:val="none"/>
           <w:shd w:fill="auto" w:val="clear"/>
           <w:vertAlign w:val="baseline"/>
-        </w:rPr>
-      </w:pPr>
-      <w:r>
-        <w:rPr>
-          <w:rFonts w:ascii="Arial" w:cs="Arial" w:eastAsia="Arial" w:hAnsi="Arial"/>
-          <w:b w:val="1"/>
+          <w:rtl w:val="0"/>
+        </w:rPr>
+        <w:tab/>
+        <w:tab/>
+      </w:r>
+      <w:r>
+        <w:rPr>
           <w:i w:val="0"/>
           <w:smallCaps w:val="0"/>
           <w:strike w:val="0"/>
           <w:color w:val="000000"/>
+          <w:u w:val="none"/>
+          <w:shd w:fill="auto" w:val="clear"/>
+          <w:vertAlign w:val="baseline"/>
+          <w:rtl w:val="0"/>
+        </w:rPr>
+        <w:t xml:space="preserve">Idx_Nome</w:t>
+      </w:r>
+      <w:r>
+        <w:rPr>
+          <w:rtl w:val="0"/>
+        </w:rPr>
+        <w:t xml:space="preserve">                               –Índice da tabela Pet pelo atributo Nome.</w:t>
+      </w:r>
+    </w:p>
+    <w:p>
+      <w:pPr>
+        <w:keepNext w:val="1"/>
+        <w:keepLines w:val="0"/>
+        <w:pageBreakBefore w:val="0"/>
+        <w:widowControl w:val="1"/>
+        <w:pBdr>
+          <w:top w:space="0" w:sz="0" w:val="nil"/>
+          <w:left w:space="0" w:sz="0" w:val="nil"/>
+          <w:bottom w:space="0" w:sz="0" w:val="nil"/>
+          <w:right w:space="0" w:sz="0" w:val="nil"/>
+          <w:between w:space="0" w:sz="0" w:val="nil"/>
+        </w:pBdr>
+        <w:shd w:fill="auto" w:val="clear"/>
+        <w:tabs>
+          <w:tab w:val="left" w:leader="none" w:pos="0"/>
+          <w:tab w:val="left" w:leader="none" w:pos="284"/>
+        </w:tabs>
+        <w:spacing w:after="0" w:before="0" w:line="240" w:lineRule="auto"/>
+        <w:ind w:left="0" w:right="0" w:firstLine="0"/>
+        <w:jc w:val="left"/>
+        <w:rPr/>
+      </w:pPr>
+      <w:r>
+        <w:rPr>
+          <w:rtl w:val="0"/>
+        </w:rPr>
+        <w:tab/>
+        <w:tab/>
+        <w:t xml:space="preserve">Id_UNIQUE                            –Índice da tabela Pet pelo atributo Id.</w:t>
+      </w:r>
+    </w:p>
+    <w:p>
+      <w:pPr>
+        <w:keepNext w:val="1"/>
+        <w:keepLines w:val="0"/>
+        <w:pageBreakBefore w:val="0"/>
+        <w:widowControl w:val="1"/>
+        <w:pBdr>
+          <w:top w:space="0" w:sz="0" w:val="nil"/>
+          <w:left w:space="0" w:sz="0" w:val="nil"/>
+          <w:bottom w:space="0" w:sz="0" w:val="nil"/>
+          <w:right w:space="0" w:sz="0" w:val="nil"/>
+          <w:between w:space="0" w:sz="0" w:val="nil"/>
+        </w:pBdr>
+        <w:shd w:fill="auto" w:val="clear"/>
+        <w:tabs>
+          <w:tab w:val="left" w:leader="none" w:pos="0"/>
+          <w:tab w:val="left" w:leader="none" w:pos="284"/>
+        </w:tabs>
+        <w:spacing w:after="0" w:before="0" w:line="240" w:lineRule="auto"/>
+        <w:ind w:left="0" w:right="0" w:firstLine="0"/>
+        <w:jc w:val="left"/>
+        <w:rPr>
+          <w:rFonts w:ascii="Arial" w:cs="Arial" w:eastAsia="Arial" w:hAnsi="Arial"/>
+          <w:b w:val="1"/>
           <w:sz w:val="22"/>
           <w:szCs w:val="22"/>
-          <w:u w:val="none"/>
-          <w:shd w:fill="auto" w:val="clear"/>
-          <w:vertAlign w:val="baseline"/>
+        </w:rPr>
+      </w:pPr>
+      <w:r>
+        <w:rPr>
+          <w:rtl w:val="0"/>
+        </w:rPr>
+        <w:tab/>
+      </w:r>
+      <w:r>
+        <w:rPr>
+          <w:rFonts w:ascii="Arial" w:cs="Arial" w:eastAsia="Arial" w:hAnsi="Arial"/>
+          <w:b w:val="1"/>
+          <w:sz w:val="22"/>
+          <w:szCs w:val="22"/>
+          <w:rtl w:val="0"/>
+        </w:rPr>
+        <w:t xml:space="preserve">Medicamento</w:t>
+      </w:r>
+    </w:p>
+    <w:p>
+      <w:pPr>
+        <w:keepNext w:val="1"/>
+        <w:keepLines w:val="0"/>
+        <w:pageBreakBefore w:val="0"/>
+        <w:widowControl w:val="1"/>
+        <w:pBdr>
+          <w:top w:space="0" w:sz="0" w:val="nil"/>
+          <w:left w:space="0" w:sz="0" w:val="nil"/>
+          <w:bottom w:space="0" w:sz="0" w:val="nil"/>
+          <w:right w:space="0" w:sz="0" w:val="nil"/>
+          <w:between w:space="0" w:sz="0" w:val="nil"/>
+        </w:pBdr>
+        <w:shd w:fill="auto" w:val="clear"/>
+        <w:tabs>
+          <w:tab w:val="left" w:leader="none" w:pos="0"/>
+          <w:tab w:val="left" w:leader="none" w:pos="284"/>
+        </w:tabs>
+        <w:spacing w:after="0" w:before="0" w:line="240" w:lineRule="auto"/>
+        <w:ind w:left="0" w:right="0" w:firstLine="0"/>
+        <w:jc w:val="left"/>
+        <w:rPr/>
+      </w:pPr>
+      <w:r>
+        <w:rPr>
           <w:rtl w:val="0"/>
         </w:rPr>
         <w:tab/>
         <w:tab/>
-      </w:r>
-    </w:p>
-    <w:p>
-      <w:pPr>
-        <w:ind w:left="0" w:right="0" w:firstLine="709"/>
-        <w:jc w:val="both"/>
-        <w:rPr>
-          <w:vertAlign w:val="baseline"/>
-        </w:rPr>
-      </w:pPr>
-      <w:r>
-        <w:rPr>
-          <w:vertAlign w:val="baseline"/>
-          <w:rtl w:val="0"/>
-        </w:rPr>
-        <w:t xml:space="preserve">IDX_PessoaCodigo                 – Índice da Tabela Pessoa pelo atributo Código. </w:t>
-      </w:r>
-    </w:p>
-    <w:p>
-      <w:pPr>
-        <w:ind w:left="0" w:right="0" w:firstLine="709"/>
-        <w:jc w:val="both"/>
-        <w:rPr>
-          <w:vertAlign w:val="baseline"/>
-        </w:rPr>
-      </w:pPr>
-      <w:r>
-        <w:rPr>
-          <w:vertAlign w:val="baseline"/>
-          <w:rtl w:val="0"/>
-        </w:rPr>
-        <w:t xml:space="preserve">IDX_FuncionarioNome           – Índice da Tabela Funcionário pelo atributo Nome.</w:t>
-      </w:r>
-    </w:p>
-    <w:p>
-      <w:pPr>
-        <w:ind w:left="0" w:right="0" w:firstLine="709"/>
-        <w:jc w:val="both"/>
-        <w:rPr>
-          <w:vertAlign w:val="baseline"/>
-        </w:rPr>
-      </w:pPr>
-      <w:r>
-        <w:rPr>
-          <w:vertAlign w:val="baseline"/>
-          <w:rtl w:val="0"/>
-        </w:rPr>
-        <w:t xml:space="preserve">IDX_CartaoCreditoNumero    – Índice da Tabela Cartão de </w:t>
-      </w:r>
-      <w:r>
-        <w:rPr>
-          <w:rtl w:val="0"/>
-        </w:rPr>
-        <w:t xml:space="preserve">Crédito</w:t>
-      </w:r>
-      <w:r>
-        <w:rPr>
-          <w:vertAlign w:val="baseline"/>
-          <w:rtl w:val="0"/>
-        </w:rPr>
-        <w:t xml:space="preserve"> pelo atributo Número.</w:t>
-      </w:r>
-    </w:p>
-    <w:p>
-      <w:pPr>
-        <w:jc w:val="both"/>
-        <w:rPr>
-          <w:vertAlign w:val="baseline"/>
-        </w:rPr>
-      </w:pPr>
-      <w:r>
-        <w:rPr>
-          <w:rtl w:val="0"/>
-        </w:rPr>
+        <w:t xml:space="preserve">Idx_Nome                               –Índice da tabla Medicamento pelo atributo Nome.</w:t>
+      </w:r>
+    </w:p>
+    <w:p>
+      <w:pPr>
+        <w:keepNext w:val="1"/>
+        <w:tabs>
+          <w:tab w:val="left" w:leader="none" w:pos="0"/>
+          <w:tab w:val="left" w:leader="none" w:pos="284"/>
+        </w:tabs>
+        <w:rPr/>
+      </w:pPr>
+      <w:r>
+        <w:rPr>
+          <w:rtl w:val="0"/>
+        </w:rPr>
+        <w:tab/>
+        <w:tab/>
+        <w:t xml:space="preserve">Id_UNIQUE                            –Índice da tabela Medicamentopelo atributo Id.</w:t>
+      </w:r>
+    </w:p>
+    <w:p>
+      <w:pPr>
+        <w:keepNext w:val="1"/>
+        <w:keepLines w:val="0"/>
+        <w:pageBreakBefore w:val="0"/>
+        <w:widowControl w:val="1"/>
+        <w:pBdr>
+          <w:top w:space="0" w:sz="0" w:val="nil"/>
+          <w:left w:space="0" w:sz="0" w:val="nil"/>
+          <w:bottom w:space="0" w:sz="0" w:val="nil"/>
+          <w:right w:space="0" w:sz="0" w:val="nil"/>
+          <w:between w:space="0" w:sz="0" w:val="nil"/>
+        </w:pBdr>
+        <w:shd w:fill="auto" w:val="clear"/>
+        <w:tabs>
+          <w:tab w:val="left" w:leader="none" w:pos="0"/>
+          <w:tab w:val="left" w:leader="none" w:pos="284"/>
+        </w:tabs>
+        <w:spacing w:after="0" w:before="0" w:line="240" w:lineRule="auto"/>
+        <w:ind w:left="0" w:right="0" w:firstLine="0"/>
+        <w:jc w:val="left"/>
+        <w:rPr/>
+      </w:pPr>
+      <w:r>
+        <w:rPr>
+          <w:rtl w:val="0"/>
+        </w:rPr>
+        <w:t xml:space="preserve">     </w:t>
+      </w:r>
+      <w:r>
+        <w:rPr>
+          <w:rFonts w:ascii="Arial" w:cs="Arial" w:eastAsia="Arial" w:hAnsi="Arial"/>
+          <w:b w:val="1"/>
+          <w:sz w:val="22"/>
+          <w:szCs w:val="22"/>
+          <w:rtl w:val="0"/>
+        </w:rPr>
+        <w:t xml:space="preserve">Vacina</w:t>
+      </w:r>
+      <w:r>
+        <w:rPr>
+          <w:rtl w:val="0"/>
+        </w:rPr>
+        <w:br w:type="textWrapping"/>
+        <w:tab/>
+        <w:tab/>
+        <w:t xml:space="preserve">Idx_Nome                               –Índice da tabela Vacina pelo atributo Nome.</w:t>
+      </w:r>
+    </w:p>
+    <w:p>
+      <w:pPr>
+        <w:keepNext w:val="1"/>
+        <w:tabs>
+          <w:tab w:val="left" w:leader="none" w:pos="0"/>
+          <w:tab w:val="left" w:leader="none" w:pos="284"/>
+        </w:tabs>
+        <w:rPr/>
+      </w:pPr>
+      <w:r>
+        <w:rPr>
+          <w:rtl w:val="0"/>
+        </w:rPr>
+        <w:tab/>
+        <w:tab/>
+        <w:t xml:space="preserve">Id_UNIQUE                            –Índice da tabela Vacina pelo atributo Id.</w:t>
+      </w:r>
+    </w:p>
+    <w:p>
+      <w:pPr>
+        <w:keepNext w:val="1"/>
+        <w:keepLines w:val="0"/>
+        <w:pageBreakBefore w:val="0"/>
+        <w:widowControl w:val="1"/>
+        <w:pBdr>
+          <w:top w:space="0" w:sz="0" w:val="nil"/>
+          <w:left w:space="0" w:sz="0" w:val="nil"/>
+          <w:bottom w:space="0" w:sz="0" w:val="nil"/>
+          <w:right w:space="0" w:sz="0" w:val="nil"/>
+          <w:between w:space="0" w:sz="0" w:val="nil"/>
+        </w:pBdr>
+        <w:shd w:fill="auto" w:val="clear"/>
+        <w:tabs>
+          <w:tab w:val="left" w:leader="none" w:pos="0"/>
+          <w:tab w:val="left" w:leader="none" w:pos="284"/>
+        </w:tabs>
+        <w:spacing w:after="0" w:before="0" w:line="240" w:lineRule="auto"/>
+        <w:ind w:left="0" w:right="0" w:firstLine="0"/>
+        <w:jc w:val="left"/>
+        <w:rPr>
+          <w:rFonts w:ascii="Arial" w:cs="Arial" w:eastAsia="Arial" w:hAnsi="Arial"/>
+          <w:b w:val="1"/>
+          <w:sz w:val="22"/>
+          <w:szCs w:val="22"/>
+        </w:rPr>
+      </w:pPr>
+      <w:r>
+        <w:rPr>
+          <w:rtl w:val="0"/>
+        </w:rPr>
+        <w:tab/>
+      </w:r>
+      <w:r>
+        <w:rPr>
+          <w:rFonts w:ascii="Arial" w:cs="Arial" w:eastAsia="Arial" w:hAnsi="Arial"/>
+          <w:b w:val="1"/>
+          <w:sz w:val="22"/>
+          <w:szCs w:val="22"/>
+          <w:rtl w:val="0"/>
+        </w:rPr>
+        <w:t xml:space="preserve">Petshop</w:t>
+      </w:r>
+    </w:p>
+    <w:p>
+      <w:pPr>
+        <w:keepNext w:val="1"/>
+        <w:keepLines w:val="0"/>
+        <w:pageBreakBefore w:val="0"/>
+        <w:widowControl w:val="1"/>
+        <w:pBdr>
+          <w:top w:space="0" w:sz="0" w:val="nil"/>
+          <w:left w:space="0" w:sz="0" w:val="nil"/>
+          <w:bottom w:space="0" w:sz="0" w:val="nil"/>
+          <w:right w:space="0" w:sz="0" w:val="nil"/>
+          <w:between w:space="0" w:sz="0" w:val="nil"/>
+        </w:pBdr>
+        <w:shd w:fill="auto" w:val="clear"/>
+        <w:tabs>
+          <w:tab w:val="left" w:leader="none" w:pos="0"/>
+          <w:tab w:val="left" w:leader="none" w:pos="284"/>
+        </w:tabs>
+        <w:spacing w:after="0" w:before="0" w:line="240" w:lineRule="auto"/>
+        <w:ind w:left="0" w:right="0" w:firstLine="0"/>
+        <w:jc w:val="left"/>
+        <w:rPr/>
+      </w:pPr>
+      <w:r>
+        <w:rPr>
+          <w:rtl w:val="0"/>
+        </w:rPr>
+        <w:tab/>
+      </w:r>
+      <w:r>
+        <w:rPr>
+          <w:vertAlign w:val="baseline"/>
+          <w:rtl w:val="0"/>
+        </w:rPr>
+        <w:t xml:space="preserve">.</w:t>
+        <w:tab/>
+        <w:t xml:space="preserve">Id_U</w:t>
+      </w:r>
+      <w:r>
+        <w:rPr>
+          <w:rtl w:val="0"/>
+        </w:rPr>
+        <w:t xml:space="preserve">NIQUE                           –Índice da tabela Petshop pelo atributo Id.</w:t>
+      </w:r>
+    </w:p>
+    <w:p>
+      <w:pPr>
+        <w:keepNext w:val="1"/>
+        <w:keepLines w:val="0"/>
+        <w:pageBreakBefore w:val="0"/>
+        <w:widowControl w:val="1"/>
+        <w:pBdr>
+          <w:top w:space="0" w:sz="0" w:val="nil"/>
+          <w:left w:space="0" w:sz="0" w:val="nil"/>
+          <w:bottom w:space="0" w:sz="0" w:val="nil"/>
+          <w:right w:space="0" w:sz="0" w:val="nil"/>
+          <w:between w:space="0" w:sz="0" w:val="nil"/>
+        </w:pBdr>
+        <w:shd w:fill="auto" w:val="clear"/>
+        <w:tabs>
+          <w:tab w:val="left" w:leader="none" w:pos="0"/>
+          <w:tab w:val="left" w:leader="none" w:pos="284"/>
+        </w:tabs>
+        <w:spacing w:after="0" w:before="0" w:line="240" w:lineRule="auto"/>
+        <w:ind w:left="0" w:right="0" w:firstLine="0"/>
+        <w:jc w:val="left"/>
+        <w:rPr/>
+      </w:pPr>
+      <w:r>
+        <w:rPr>
+          <w:rtl w:val="0"/>
+        </w:rPr>
+        <w:tab/>
+        <w:tab/>
+        <w:t xml:space="preserve">CNPJ_UNIQUE                     –Índice da tabela Petshop pelo atributo CNPJ.</w:t>
+      </w:r>
+    </w:p>
+    <w:p>
+      <w:pPr>
+        <w:keepNext w:val="1"/>
+        <w:keepLines w:val="0"/>
+        <w:pageBreakBefore w:val="0"/>
+        <w:widowControl w:val="1"/>
+        <w:pBdr>
+          <w:top w:space="0" w:sz="0" w:val="nil"/>
+          <w:left w:space="0" w:sz="0" w:val="nil"/>
+          <w:bottom w:space="0" w:sz="0" w:val="nil"/>
+          <w:right w:space="0" w:sz="0" w:val="nil"/>
+          <w:between w:space="0" w:sz="0" w:val="nil"/>
+        </w:pBdr>
+        <w:shd w:fill="auto" w:val="clear"/>
+        <w:tabs>
+          <w:tab w:val="left" w:leader="none" w:pos="0"/>
+          <w:tab w:val="left" w:leader="none" w:pos="284"/>
+        </w:tabs>
+        <w:spacing w:after="0" w:before="0" w:line="240" w:lineRule="auto"/>
+        <w:ind w:left="0" w:right="0" w:firstLine="0"/>
+        <w:jc w:val="left"/>
+        <w:rPr>
+          <w:rFonts w:ascii="Arial" w:cs="Arial" w:eastAsia="Arial" w:hAnsi="Arial"/>
+          <w:b w:val="1"/>
+          <w:sz w:val="22"/>
+          <w:szCs w:val="22"/>
+        </w:rPr>
+      </w:pPr>
+      <w:r>
+        <w:rPr>
+          <w:rtl w:val="0"/>
+        </w:rPr>
+        <w:tab/>
+      </w:r>
+      <w:r>
+        <w:rPr>
+          <w:rFonts w:ascii="Arial" w:cs="Arial" w:eastAsia="Arial" w:hAnsi="Arial"/>
+          <w:b w:val="1"/>
+          <w:sz w:val="22"/>
+          <w:szCs w:val="22"/>
+          <w:rtl w:val="0"/>
+        </w:rPr>
+        <w:t xml:space="preserve">Venda</w:t>
+      </w:r>
+    </w:p>
+    <w:p>
+      <w:pPr>
+        <w:keepNext w:val="1"/>
+        <w:keepLines w:val="0"/>
+        <w:pageBreakBefore w:val="0"/>
+        <w:widowControl w:val="1"/>
+        <w:pBdr>
+          <w:top w:space="0" w:sz="0" w:val="nil"/>
+          <w:left w:space="0" w:sz="0" w:val="nil"/>
+          <w:bottom w:space="0" w:sz="0" w:val="nil"/>
+          <w:right w:space="0" w:sz="0" w:val="nil"/>
+          <w:between w:space="0" w:sz="0" w:val="nil"/>
+        </w:pBdr>
+        <w:shd w:fill="auto" w:val="clear"/>
+        <w:tabs>
+          <w:tab w:val="left" w:leader="none" w:pos="0"/>
+          <w:tab w:val="left" w:leader="none" w:pos="284"/>
+        </w:tabs>
+        <w:spacing w:after="0" w:before="0" w:line="240" w:lineRule="auto"/>
+        <w:ind w:left="0" w:right="0" w:firstLine="0"/>
+        <w:jc w:val="left"/>
+        <w:rPr/>
+      </w:pPr>
+      <w:r>
+        <w:rPr>
+          <w:rtl w:val="0"/>
+        </w:rPr>
+        <w:tab/>
+        <w:tab/>
+        <w:t xml:space="preserve">idVenda_UNIQUE                 </w:t>
+        <w:tab/>
+        <w:t xml:space="preserve">–Índice da tabela Petshop pelo atributo idVenda.</w:t>
+      </w:r>
+    </w:p>
+    <w:p>
+      <w:pPr>
+        <w:keepNext w:val="1"/>
+        <w:keepLines w:val="0"/>
+        <w:pageBreakBefore w:val="0"/>
+        <w:widowControl w:val="1"/>
+        <w:pBdr>
+          <w:top w:space="0" w:sz="0" w:val="nil"/>
+          <w:left w:space="0" w:sz="0" w:val="nil"/>
+          <w:bottom w:space="0" w:sz="0" w:val="nil"/>
+          <w:right w:space="0" w:sz="0" w:val="nil"/>
+          <w:between w:space="0" w:sz="0" w:val="nil"/>
+        </w:pBdr>
+        <w:shd w:fill="auto" w:val="clear"/>
+        <w:tabs>
+          <w:tab w:val="left" w:leader="none" w:pos="0"/>
+          <w:tab w:val="left" w:leader="none" w:pos="284"/>
+        </w:tabs>
+        <w:spacing w:after="0" w:before="0" w:line="240" w:lineRule="auto"/>
+        <w:ind w:left="0" w:right="0" w:firstLine="0"/>
+        <w:jc w:val="left"/>
+        <w:rPr>
+          <w:rFonts w:ascii="Arial" w:cs="Arial" w:eastAsia="Arial" w:hAnsi="Arial"/>
+          <w:b w:val="1"/>
+          <w:sz w:val="22"/>
+          <w:szCs w:val="22"/>
+        </w:rPr>
+      </w:pPr>
+      <w:r>
+        <w:rPr>
+          <w:rtl w:val="0"/>
+        </w:rPr>
+        <w:tab/>
+      </w:r>
+      <w:r>
+        <w:rPr>
+          <w:rFonts w:ascii="Arial" w:cs="Arial" w:eastAsia="Arial" w:hAnsi="Arial"/>
+          <w:b w:val="1"/>
+          <w:sz w:val="22"/>
+          <w:szCs w:val="22"/>
+          <w:rtl w:val="0"/>
+        </w:rPr>
+        <w:t xml:space="preserve">Produto</w:t>
+      </w:r>
+    </w:p>
+    <w:p>
+      <w:pPr>
+        <w:keepNext w:val="1"/>
+        <w:keepLines w:val="0"/>
+        <w:pageBreakBefore w:val="0"/>
+        <w:widowControl w:val="1"/>
+        <w:pBdr>
+          <w:top w:space="0" w:sz="0" w:val="nil"/>
+          <w:left w:space="0" w:sz="0" w:val="nil"/>
+          <w:bottom w:space="0" w:sz="0" w:val="nil"/>
+          <w:right w:space="0" w:sz="0" w:val="nil"/>
+          <w:between w:space="0" w:sz="0" w:val="nil"/>
+        </w:pBdr>
+        <w:shd w:fill="auto" w:val="clear"/>
+        <w:tabs>
+          <w:tab w:val="left" w:leader="none" w:pos="0"/>
+          <w:tab w:val="left" w:leader="none" w:pos="284"/>
+        </w:tabs>
+        <w:spacing w:after="0" w:before="0" w:line="240" w:lineRule="auto"/>
+        <w:ind w:left="0" w:right="0" w:firstLine="0"/>
+        <w:jc w:val="left"/>
+        <w:rPr/>
+      </w:pPr>
+      <w:r>
+        <w:rPr>
+          <w:rtl w:val="0"/>
+        </w:rPr>
+        <w:tab/>
+        <w:tab/>
+        <w:t xml:space="preserve">Id_UNIQUE                            –Índice da tabela Produto pelo atributo Id.</w:t>
+      </w:r>
+    </w:p>
+    <w:p>
+      <w:pPr>
+        <w:keepNext w:val="1"/>
+        <w:keepLines w:val="0"/>
+        <w:pageBreakBefore w:val="0"/>
+        <w:widowControl w:val="1"/>
+        <w:pBdr>
+          <w:top w:space="0" w:sz="0" w:val="nil"/>
+          <w:left w:space="0" w:sz="0" w:val="nil"/>
+          <w:bottom w:space="0" w:sz="0" w:val="nil"/>
+          <w:right w:space="0" w:sz="0" w:val="nil"/>
+          <w:between w:space="0" w:sz="0" w:val="nil"/>
+        </w:pBdr>
+        <w:shd w:fill="auto" w:val="clear"/>
+        <w:tabs>
+          <w:tab w:val="left" w:leader="none" w:pos="0"/>
+          <w:tab w:val="left" w:leader="none" w:pos="284"/>
+        </w:tabs>
+        <w:spacing w:after="0" w:before="0" w:line="240" w:lineRule="auto"/>
+        <w:ind w:left="0" w:right="0" w:firstLine="0"/>
+        <w:jc w:val="left"/>
+        <w:rPr>
+          <w:rFonts w:ascii="Arial" w:cs="Arial" w:eastAsia="Arial" w:hAnsi="Arial"/>
+          <w:b w:val="1"/>
+          <w:sz w:val="22"/>
+          <w:szCs w:val="22"/>
+        </w:rPr>
+      </w:pPr>
+      <w:r>
+        <w:rPr>
+          <w:rtl w:val="0"/>
+        </w:rPr>
+        <w:tab/>
+      </w:r>
+      <w:r>
+        <w:rPr>
+          <w:rFonts w:ascii="Arial" w:cs="Arial" w:eastAsia="Arial" w:hAnsi="Arial"/>
+          <w:b w:val="1"/>
+          <w:sz w:val="22"/>
+          <w:szCs w:val="22"/>
+          <w:rtl w:val="0"/>
+        </w:rPr>
+        <w:t xml:space="preserve">Usuario</w:t>
+      </w:r>
+    </w:p>
+    <w:p>
+      <w:pPr>
+        <w:keepNext w:val="1"/>
+        <w:keepLines w:val="0"/>
+        <w:pageBreakBefore w:val="0"/>
+        <w:widowControl w:val="1"/>
+        <w:pBdr>
+          <w:top w:space="0" w:sz="0" w:val="nil"/>
+          <w:left w:space="0" w:sz="0" w:val="nil"/>
+          <w:bottom w:space="0" w:sz="0" w:val="nil"/>
+          <w:right w:space="0" w:sz="0" w:val="nil"/>
+          <w:between w:space="0" w:sz="0" w:val="nil"/>
+        </w:pBdr>
+        <w:shd w:fill="auto" w:val="clear"/>
+        <w:tabs>
+          <w:tab w:val="left" w:leader="none" w:pos="0"/>
+          <w:tab w:val="left" w:leader="none" w:pos="284"/>
+        </w:tabs>
+        <w:spacing w:after="0" w:before="0" w:line="240" w:lineRule="auto"/>
+        <w:ind w:left="0" w:right="0" w:firstLine="0"/>
+        <w:jc w:val="left"/>
+        <w:rPr/>
+      </w:pPr>
+      <w:r>
+        <w:rPr>
+          <w:rtl w:val="0"/>
+        </w:rPr>
+        <w:tab/>
+        <w:tab/>
+        <w:t xml:space="preserve">Id_UNIQUE                            –Índice da tabela Usuario pelo atributo Id.</w:t>
+      </w:r>
+    </w:p>
+    <w:p>
+      <w:pPr>
+        <w:keepNext w:val="1"/>
+        <w:keepLines w:val="0"/>
+        <w:pageBreakBefore w:val="0"/>
+        <w:widowControl w:val="1"/>
+        <w:pBdr>
+          <w:top w:space="0" w:sz="0" w:val="nil"/>
+          <w:left w:space="0" w:sz="0" w:val="nil"/>
+          <w:bottom w:space="0" w:sz="0" w:val="nil"/>
+          <w:right w:space="0" w:sz="0" w:val="nil"/>
+          <w:between w:space="0" w:sz="0" w:val="nil"/>
+        </w:pBdr>
+        <w:shd w:fill="auto" w:val="clear"/>
+        <w:tabs>
+          <w:tab w:val="left" w:leader="none" w:pos="0"/>
+          <w:tab w:val="left" w:leader="none" w:pos="284"/>
+        </w:tabs>
+        <w:spacing w:after="0" w:before="0" w:line="240" w:lineRule="auto"/>
+        <w:ind w:left="0" w:right="0" w:firstLine="0"/>
+        <w:jc w:val="left"/>
+        <w:rPr/>
+      </w:pPr>
+      <w:r>
+        <w:rPr>
+          <w:rtl w:val="0"/>
+        </w:rPr>
+        <w:tab/>
+        <w:tab/>
+        <w:t xml:space="preserve">Telefeone_UNIQUE                –Índice da tabela Usuario pelo atributo Telefone.</w:t>
+      </w:r>
+    </w:p>
+    <w:p>
+      <w:pPr>
+        <w:keepNext w:val="1"/>
+        <w:keepLines w:val="0"/>
+        <w:pageBreakBefore w:val="0"/>
+        <w:widowControl w:val="1"/>
+        <w:pBdr>
+          <w:top w:space="0" w:sz="0" w:val="nil"/>
+          <w:left w:space="0" w:sz="0" w:val="nil"/>
+          <w:bottom w:space="0" w:sz="0" w:val="nil"/>
+          <w:right w:space="0" w:sz="0" w:val="nil"/>
+          <w:between w:space="0" w:sz="0" w:val="nil"/>
+        </w:pBdr>
+        <w:shd w:fill="auto" w:val="clear"/>
+        <w:tabs>
+          <w:tab w:val="left" w:leader="none" w:pos="0"/>
+          <w:tab w:val="left" w:leader="none" w:pos="284"/>
+        </w:tabs>
+        <w:spacing w:after="0" w:before="0" w:line="240" w:lineRule="auto"/>
+        <w:ind w:left="0" w:right="0" w:firstLine="0"/>
+        <w:jc w:val="left"/>
+        <w:rPr/>
+      </w:pPr>
+      <w:r>
+        <w:rPr>
+          <w:rtl w:val="0"/>
+        </w:rPr>
+        <w:tab/>
+        <w:tab/>
+        <w:t xml:space="preserve">Email_UNIQUE                      –Índice da tabela Usuario pelo atributo Email.</w:t>
+      </w:r>
+    </w:p>
+    <w:p>
+      <w:pPr>
+        <w:keepNext w:val="1"/>
+        <w:keepLines w:val="0"/>
+        <w:pageBreakBefore w:val="0"/>
+        <w:widowControl w:val="1"/>
+        <w:pBdr>
+          <w:top w:space="0" w:sz="0" w:val="nil"/>
+          <w:left w:space="0" w:sz="0" w:val="nil"/>
+          <w:bottom w:space="0" w:sz="0" w:val="nil"/>
+          <w:right w:space="0" w:sz="0" w:val="nil"/>
+          <w:between w:space="0" w:sz="0" w:val="nil"/>
+        </w:pBdr>
+        <w:shd w:fill="auto" w:val="clear"/>
+        <w:tabs>
+          <w:tab w:val="left" w:leader="none" w:pos="0"/>
+          <w:tab w:val="left" w:leader="none" w:pos="284"/>
+        </w:tabs>
+        <w:spacing w:after="0" w:before="0" w:line="240" w:lineRule="auto"/>
+        <w:ind w:left="0" w:right="0" w:firstLine="0"/>
+        <w:jc w:val="left"/>
+        <w:rPr/>
+      </w:pPr>
+      <w:r>
+        <w:rPr>
+          <w:rtl w:val="0"/>
+        </w:rPr>
+        <w:tab/>
+        <w:tab/>
+        <w:t xml:space="preserve">Senha_UNIQUE                      –Índice da tabeal Usuario pelo atributo Senha.</w:t>
+      </w:r>
+    </w:p>
+    <w:p>
+      <w:pPr>
+        <w:keepNext w:val="1"/>
+        <w:keepLines w:val="0"/>
+        <w:pageBreakBefore w:val="0"/>
+        <w:widowControl w:val="1"/>
+        <w:pBdr>
+          <w:top w:space="0" w:sz="0" w:val="nil"/>
+          <w:left w:space="0" w:sz="0" w:val="nil"/>
+          <w:bottom w:space="0" w:sz="0" w:val="nil"/>
+          <w:right w:space="0" w:sz="0" w:val="nil"/>
+          <w:between w:space="0" w:sz="0" w:val="nil"/>
+        </w:pBdr>
+        <w:shd w:fill="auto" w:val="clear"/>
+        <w:tabs>
+          <w:tab w:val="left" w:leader="none" w:pos="0"/>
+          <w:tab w:val="left" w:leader="none" w:pos="284"/>
+        </w:tabs>
+        <w:spacing w:after="0" w:before="0" w:line="240" w:lineRule="auto"/>
+        <w:ind w:left="0" w:right="0" w:firstLine="0"/>
+        <w:jc w:val="left"/>
+        <w:rPr/>
+      </w:pPr>
+      <w:r>
+        <w:rPr>
+          <w:rtl w:val="0"/>
+        </w:rPr>
+        <w:tab/>
+        <w:tab/>
+        <w:t xml:space="preserve">CPF_UNIQUE                         –Índice da tabela Usuario pelo atributo CPF.</w:t>
+      </w:r>
+    </w:p>
+    <w:p>
+      <w:pPr>
+        <w:keepNext w:val="1"/>
+        <w:keepLines w:val="0"/>
+        <w:pageBreakBefore w:val="0"/>
+        <w:widowControl w:val="1"/>
+        <w:pBdr>
+          <w:top w:space="0" w:sz="0" w:val="nil"/>
+          <w:left w:space="0" w:sz="0" w:val="nil"/>
+          <w:bottom w:space="0" w:sz="0" w:val="nil"/>
+          <w:right w:space="0" w:sz="0" w:val="nil"/>
+          <w:between w:space="0" w:sz="0" w:val="nil"/>
+        </w:pBdr>
+        <w:shd w:fill="auto" w:val="clear"/>
+        <w:tabs>
+          <w:tab w:val="left" w:leader="none" w:pos="0"/>
+          <w:tab w:val="left" w:leader="none" w:pos="284"/>
+        </w:tabs>
+        <w:spacing w:after="0" w:before="0" w:line="240" w:lineRule="auto"/>
+        <w:ind w:left="0" w:right="0" w:firstLine="0"/>
+        <w:jc w:val="left"/>
+        <w:rPr/>
+      </w:pPr>
+      <w:r>
+        <w:rPr>
+          <w:rtl w:val="0"/>
+        </w:rPr>
+        <w:tab/>
+        <w:tab/>
+        <w:t xml:space="preserve">CodigoAdm_UNIQUE            –Índice da tabela Usuario pelo atributo CodigoAdm.</w:t>
+      </w:r>
+    </w:p>
+    <w:p>
+      <w:pPr>
+        <w:keepNext w:val="1"/>
+        <w:keepLines w:val="0"/>
+        <w:pageBreakBefore w:val="0"/>
+        <w:widowControl w:val="1"/>
+        <w:pBdr>
+          <w:top w:space="0" w:sz="0" w:val="nil"/>
+          <w:left w:space="0" w:sz="0" w:val="nil"/>
+          <w:bottom w:space="0" w:sz="0" w:val="nil"/>
+          <w:right w:space="0" w:sz="0" w:val="nil"/>
+          <w:between w:space="0" w:sz="0" w:val="nil"/>
+        </w:pBdr>
+        <w:shd w:fill="auto" w:val="clear"/>
+        <w:tabs>
+          <w:tab w:val="left" w:leader="none" w:pos="0"/>
+          <w:tab w:val="left" w:leader="none" w:pos="284"/>
+        </w:tabs>
+        <w:spacing w:after="0" w:before="0" w:line="240" w:lineRule="auto"/>
+        <w:ind w:left="0" w:right="0" w:firstLine="0"/>
+        <w:jc w:val="left"/>
+        <w:rPr>
+          <w:rFonts w:ascii="Arial" w:cs="Arial" w:eastAsia="Arial" w:hAnsi="Arial"/>
+          <w:b w:val="1"/>
+          <w:sz w:val="22"/>
+          <w:szCs w:val="22"/>
+        </w:rPr>
+      </w:pPr>
+      <w:r>
+        <w:rPr>
+          <w:rtl w:val="0"/>
+        </w:rPr>
+        <w:tab/>
+      </w:r>
+      <w:r>
+        <w:rPr>
+          <w:rFonts w:ascii="Arial" w:cs="Arial" w:eastAsia="Arial" w:hAnsi="Arial"/>
+          <w:b w:val="1"/>
+          <w:sz w:val="22"/>
+          <w:szCs w:val="22"/>
+          <w:rtl w:val="0"/>
+        </w:rPr>
+        <w:t xml:space="preserve">Consulta</w:t>
+      </w:r>
+    </w:p>
+    <w:p>
+      <w:pPr>
+        <w:keepNext w:val="1"/>
+        <w:keepLines w:val="0"/>
+        <w:pageBreakBefore w:val="0"/>
+        <w:widowControl w:val="1"/>
+        <w:pBdr>
+          <w:top w:space="0" w:sz="0" w:val="nil"/>
+          <w:left w:space="0" w:sz="0" w:val="nil"/>
+          <w:bottom w:space="0" w:sz="0" w:val="nil"/>
+          <w:right w:space="0" w:sz="0" w:val="nil"/>
+          <w:between w:space="0" w:sz="0" w:val="nil"/>
+        </w:pBdr>
+        <w:shd w:fill="auto" w:val="clear"/>
+        <w:tabs>
+          <w:tab w:val="left" w:leader="none" w:pos="0"/>
+          <w:tab w:val="left" w:leader="none" w:pos="284"/>
+        </w:tabs>
+        <w:spacing w:after="0" w:before="0" w:line="240" w:lineRule="auto"/>
+        <w:ind w:left="0" w:right="0" w:firstLine="0"/>
+        <w:jc w:val="left"/>
+        <w:rPr/>
+      </w:pPr>
+      <w:r>
+        <w:rPr>
+          <w:rtl w:val="0"/>
+        </w:rPr>
+        <w:tab/>
+        <w:tab/>
+        <w:t xml:space="preserve">Id_UNIQUE                            –Índice da tabela Consulta pelo atributo Id.</w:t>
+      </w:r>
+    </w:p>
+    <w:p>
+      <w:pPr>
+        <w:keepNext w:val="1"/>
+        <w:keepLines w:val="0"/>
+        <w:pageBreakBefore w:val="0"/>
+        <w:widowControl w:val="1"/>
+        <w:pBdr>
+          <w:top w:space="0" w:sz="0" w:val="nil"/>
+          <w:left w:space="0" w:sz="0" w:val="nil"/>
+          <w:bottom w:space="0" w:sz="0" w:val="nil"/>
+          <w:right w:space="0" w:sz="0" w:val="nil"/>
+          <w:between w:space="0" w:sz="0" w:val="nil"/>
+        </w:pBdr>
+        <w:shd w:fill="auto" w:val="clear"/>
+        <w:tabs>
+          <w:tab w:val="left" w:leader="none" w:pos="0"/>
+          <w:tab w:val="left" w:leader="none" w:pos="284"/>
+        </w:tabs>
+        <w:spacing w:after="0" w:before="0" w:line="240" w:lineRule="auto"/>
+        <w:ind w:left="0" w:right="0" w:firstLine="0"/>
+        <w:jc w:val="left"/>
+        <w:rPr/>
+      </w:pPr>
+      <w:r>
+        <w:rPr>
+          <w:rtl w:val="0"/>
+        </w:rPr>
+        <w:tab/>
+        <w:tab/>
+        <w:t xml:space="preserve">Protocolo_UNIQUE                –Índice da tabela Consulta pelo atributo Protocolo.</w:t>
+      </w:r>
+    </w:p>
+    <w:p>
+      <w:pPr>
+        <w:keepNext w:val="1"/>
+        <w:keepLines w:val="0"/>
+        <w:pageBreakBefore w:val="0"/>
+        <w:widowControl w:val="1"/>
+        <w:pBdr>
+          <w:top w:space="0" w:sz="0" w:val="nil"/>
+          <w:left w:space="0" w:sz="0" w:val="nil"/>
+          <w:bottom w:space="0" w:sz="0" w:val="nil"/>
+          <w:right w:space="0" w:sz="0" w:val="nil"/>
+          <w:between w:space="0" w:sz="0" w:val="nil"/>
+        </w:pBdr>
+        <w:shd w:fill="auto" w:val="clear"/>
+        <w:tabs>
+          <w:tab w:val="left" w:leader="none" w:pos="0"/>
+          <w:tab w:val="left" w:leader="none" w:pos="284"/>
+        </w:tabs>
+        <w:spacing w:after="0" w:before="0" w:line="240" w:lineRule="auto"/>
+        <w:ind w:left="0" w:right="0" w:firstLine="0"/>
+        <w:jc w:val="left"/>
+        <w:rPr>
+          <w:rFonts w:ascii="Arial" w:cs="Arial" w:eastAsia="Arial" w:hAnsi="Arial"/>
+          <w:b w:val="1"/>
+          <w:sz w:val="22"/>
+          <w:szCs w:val="22"/>
+        </w:rPr>
+      </w:pPr>
+      <w:r>
+        <w:rPr>
+          <w:rtl w:val="0"/>
+        </w:rPr>
+        <w:tab/>
+      </w:r>
+      <w:r>
+        <w:rPr>
+          <w:rFonts w:ascii="Arial" w:cs="Arial" w:eastAsia="Arial" w:hAnsi="Arial"/>
+          <w:b w:val="1"/>
+          <w:sz w:val="22"/>
+          <w:szCs w:val="22"/>
+          <w:rtl w:val="0"/>
+        </w:rPr>
+        <w:t xml:space="preserve">Email</w:t>
+      </w:r>
+    </w:p>
+    <w:p>
+      <w:pPr>
+        <w:keepNext w:val="1"/>
+        <w:keepLines w:val="0"/>
+        <w:pageBreakBefore w:val="0"/>
+        <w:widowControl w:val="1"/>
+        <w:pBdr>
+          <w:top w:space="0" w:sz="0" w:val="nil"/>
+          <w:left w:space="0" w:sz="0" w:val="nil"/>
+          <w:bottom w:space="0" w:sz="0" w:val="nil"/>
+          <w:right w:space="0" w:sz="0" w:val="nil"/>
+          <w:between w:space="0" w:sz="0" w:val="nil"/>
+        </w:pBdr>
+        <w:shd w:fill="auto" w:val="clear"/>
+        <w:tabs>
+          <w:tab w:val="left" w:leader="none" w:pos="0"/>
+          <w:tab w:val="left" w:leader="none" w:pos="284"/>
+        </w:tabs>
+        <w:spacing w:after="0" w:before="0" w:line="240" w:lineRule="auto"/>
+        <w:ind w:left="0" w:right="0" w:firstLine="0"/>
+        <w:jc w:val="left"/>
+        <w:rPr/>
+      </w:pPr>
+      <w:r>
+        <w:rPr>
+          <w:rtl w:val="0"/>
+        </w:rPr>
+        <w:tab/>
+        <w:tab/>
+        <w:t xml:space="preserve">idEmail_UNIQUE                    –Índice da tabela Email pelo atributo idEmail.</w:t>
+      </w:r>
+    </w:p>
+    <w:p>
+      <w:pPr>
+        <w:keepNext w:val="1"/>
+        <w:keepLines w:val="0"/>
+        <w:pageBreakBefore w:val="0"/>
+        <w:widowControl w:val="1"/>
+        <w:pBdr>
+          <w:top w:space="0" w:sz="0" w:val="nil"/>
+          <w:left w:space="0" w:sz="0" w:val="nil"/>
+          <w:bottom w:space="0" w:sz="0" w:val="nil"/>
+          <w:right w:space="0" w:sz="0" w:val="nil"/>
+          <w:between w:space="0" w:sz="0" w:val="nil"/>
+        </w:pBdr>
+        <w:shd w:fill="auto" w:val="clear"/>
+        <w:tabs>
+          <w:tab w:val="left" w:leader="none" w:pos="0"/>
+          <w:tab w:val="left" w:leader="none" w:pos="284"/>
+        </w:tabs>
+        <w:spacing w:after="0" w:before="0" w:line="240" w:lineRule="auto"/>
+        <w:ind w:left="0" w:right="0" w:firstLine="0"/>
+        <w:jc w:val="left"/>
+        <w:rPr/>
+      </w:pPr>
+      <w:r>
+        <w:rPr>
+          <w:rtl w:val="0"/>
+        </w:rPr>
+        <w:tab/>
+        <w:tab/>
+        <w:t xml:space="preserve">EnderecoEletronico_UNIQUE –Índice da tabela Email pelo atributo EnderecoEletronico.</w:t>
+      </w:r>
+    </w:p>
+    <w:p>
+      <w:pPr>
+        <w:keepNext w:val="1"/>
+        <w:tabs>
+          <w:tab w:val="left" w:leader="none" w:pos="0"/>
+          <w:tab w:val="left" w:leader="none" w:pos="284"/>
+        </w:tabs>
+        <w:rPr>
+          <w:rFonts w:ascii="Arial" w:cs="Arial" w:eastAsia="Arial" w:hAnsi="Arial"/>
+          <w:b w:val="1"/>
+          <w:sz w:val="22"/>
+          <w:szCs w:val="22"/>
+        </w:rPr>
+      </w:pPr>
+      <w:r>
+        <w:rPr>
+          <w:rtl w:val="0"/>
+        </w:rPr>
+        <w:tab/>
+      </w:r>
+      <w:r>
+        <w:rPr>
+          <w:rFonts w:ascii="Arial" w:cs="Arial" w:eastAsia="Arial" w:hAnsi="Arial"/>
+          <w:b w:val="1"/>
+          <w:sz w:val="22"/>
+          <w:szCs w:val="22"/>
+          <w:rtl w:val="0"/>
+        </w:rPr>
+        <w:t xml:space="preserve">Telefone</w:t>
+      </w:r>
+    </w:p>
+    <w:p>
+      <w:pPr>
+        <w:keepNext w:val="1"/>
+        <w:tabs>
+          <w:tab w:val="left" w:leader="none" w:pos="0"/>
+          <w:tab w:val="left" w:leader="none" w:pos="284"/>
+        </w:tabs>
+        <w:rPr/>
+      </w:pPr>
+      <w:r>
+        <w:rPr>
+          <w:rtl w:val="0"/>
+        </w:rPr>
+        <w:tab/>
+        <w:tab/>
+        <w:t xml:space="preserve">idTelefone_UNIQUE                 –Índice da tabela Telefone pelo atributo idTelegone.</w:t>
+      </w:r>
+    </w:p>
+    <w:p>
+      <w:pPr>
+        <w:keepNext w:val="1"/>
+        <w:tabs>
+          <w:tab w:val="left" w:leader="none" w:pos="0"/>
+          <w:tab w:val="left" w:leader="none" w:pos="284"/>
+        </w:tabs>
+        <w:rPr/>
+      </w:pPr>
+      <w:r>
+        <w:rPr>
+          <w:rtl w:val="0"/>
+        </w:rPr>
+        <w:tab/>
+        <w:tab/>
+        <w:t xml:space="preserve">numero_UNIQUE </w:t>
+        <w:tab/>
+        <w:tab/>
+        <w:t xml:space="preserve">    –Índice da tabela Telefonepelo atributo numero.</w:t>
+      </w:r>
+    </w:p>
+    <w:p>
+      <w:pPr>
+        <w:keepNext w:val="1"/>
+        <w:tabs>
+          <w:tab w:val="left" w:leader="none" w:pos="0"/>
+          <w:tab w:val="left" w:leader="none" w:pos="284"/>
+        </w:tabs>
+        <w:rPr>
+          <w:rFonts w:ascii="Arial" w:cs="Arial" w:eastAsia="Arial" w:hAnsi="Arial"/>
+          <w:b w:val="1"/>
+          <w:sz w:val="22"/>
+          <w:szCs w:val="22"/>
+        </w:rPr>
+      </w:pPr>
+      <w:r>
+        <w:rPr>
+          <w:rtl w:val="0"/>
+        </w:rPr>
+        <w:tab/>
+      </w:r>
+      <w:r>
+        <w:rPr>
+          <w:rFonts w:ascii="Arial" w:cs="Arial" w:eastAsia="Arial" w:hAnsi="Arial"/>
+          <w:b w:val="1"/>
+          <w:sz w:val="22"/>
+          <w:szCs w:val="22"/>
+          <w:rtl w:val="0"/>
+        </w:rPr>
+        <w:t xml:space="preserve">Whatsapp</w:t>
+      </w:r>
+    </w:p>
+    <w:p>
+      <w:pPr>
+        <w:keepNext w:val="1"/>
+        <w:tabs>
+          <w:tab w:val="left" w:leader="none" w:pos="0"/>
+          <w:tab w:val="left" w:leader="none" w:pos="284"/>
+        </w:tabs>
+        <w:rPr/>
+      </w:pPr>
+      <w:r>
+        <w:rPr>
+          <w:rtl w:val="0"/>
+        </w:rPr>
+        <w:tab/>
+        <w:tab/>
+        <w:t xml:space="preserve">link_UNIQUE                     </w:t>
+        <w:tab/>
+        <w:t xml:space="preserve">    –Índice da rabelaWhatsapp pelo atributo link.</w:t>
+      </w:r>
+    </w:p>
+    <w:p>
+      <w:pPr>
+        <w:keepNext w:val="1"/>
+        <w:tabs>
+          <w:tab w:val="left" w:leader="none" w:pos="0"/>
+          <w:tab w:val="left" w:leader="none" w:pos="284"/>
+        </w:tabs>
+        <w:rPr/>
+      </w:pPr>
+      <w:r>
+        <w:rPr>
+          <w:rtl w:val="0"/>
+        </w:rPr>
+        <w:tab/>
+        <w:tab/>
+      </w:r>
+    </w:p>
+    <w:p>
+      <w:pPr>
+        <w:keepNext w:val="1"/>
+        <w:keepLines w:val="0"/>
+        <w:pageBreakBefore w:val="0"/>
+        <w:widowControl w:val="1"/>
+        <w:pBdr>
+          <w:top w:space="0" w:sz="0" w:val="nil"/>
+          <w:left w:space="0" w:sz="0" w:val="nil"/>
+          <w:bottom w:space="0" w:sz="0" w:val="nil"/>
+          <w:right w:space="0" w:sz="0" w:val="nil"/>
+          <w:between w:space="0" w:sz="0" w:val="nil"/>
+        </w:pBdr>
+        <w:shd w:fill="auto" w:val="clear"/>
+        <w:tabs>
+          <w:tab w:val="left" w:leader="none" w:pos="0"/>
+          <w:tab w:val="left" w:leader="none" w:pos="284"/>
+        </w:tabs>
+        <w:spacing w:after="0" w:before="0" w:line="240" w:lineRule="auto"/>
+        <w:ind w:left="0" w:right="0" w:firstLine="0"/>
+        <w:jc w:val="left"/>
+        <w:rPr/>
+      </w:pPr>
+      <w:r>
+        <w:rPr>
+          <w:rtl w:val="0"/>
+        </w:rPr>
+      </w:r>
+    </w:p>
+    <w:p>
+      <w:pPr>
+        <w:keepNext w:val="1"/>
+        <w:keepLines w:val="0"/>
+        <w:pageBreakBefore w:val="0"/>
+        <w:widowControl w:val="1"/>
+        <w:pBdr>
+          <w:top w:space="0" w:sz="0" w:val="nil"/>
+          <w:left w:space="0" w:sz="0" w:val="nil"/>
+          <w:bottom w:space="0" w:sz="0" w:val="nil"/>
+          <w:right w:space="0" w:sz="0" w:val="nil"/>
+          <w:between w:space="0" w:sz="0" w:val="nil"/>
+        </w:pBdr>
+        <w:shd w:fill="auto" w:val="clear"/>
+        <w:tabs>
+          <w:tab w:val="left" w:leader="none" w:pos="0"/>
+          <w:tab w:val="left" w:leader="none" w:pos="284"/>
+        </w:tabs>
+        <w:spacing w:after="0" w:before="0" w:line="240" w:lineRule="auto"/>
+        <w:ind w:left="0" w:right="0" w:firstLine="0"/>
+        <w:jc w:val="left"/>
+        <w:rPr/>
+      </w:pPr>
+      <w:r>
+        <w:rPr>
+          <w:rtl w:val="0"/>
+        </w:rPr>
+        <w:tab/>
       </w:r>
     </w:p>
     <w:p>
@@ -12152,6 +13553,11 @@
         </w:rPr>
         <w:t xml:space="preserve">STORED PROCEDURES</w:t>
       </w:r>
+      <w:r>
+        <w:rPr>
+          <w:rtl w:val="0"/>
+        </w:rPr>
+      </w:r>
     </w:p>
     <w:p>
       <w:pPr>
@@ -12247,6 +13653,11 @@
         </w:rPr>
         <w:t xml:space="preserve">Regra Geral</w:t>
       </w:r>
+      <w:r>
+        <w:rPr>
+          <w:rtl w:val="0"/>
+        </w:rPr>
+      </w:r>
     </w:p>
     <w:p>
       <w:pPr>
@@ -12386,6 +13797,11 @@
         </w:rPr>
         <w:t xml:space="preserve">Sintaxe</w:t>
       </w:r>
+      <w:r>
+        <w:rPr>
+          <w:rtl w:val="0"/>
+        </w:rPr>
+      </w:r>
     </w:p>
     <w:p>
       <w:pPr>
@@ -12444,6 +13860,11 @@
         </w:rPr>
         <w:t xml:space="preserve">STP_{INS|DEL|UPD|SLC}_{[A..Z][a..z]} → STP_XXX_Xxxxx, onde:</w:t>
       </w:r>
+      <w:r>
+        <w:rPr>
+          <w:rtl w:val="0"/>
+        </w:rPr>
+      </w:r>
     </w:p>
     <w:p>
       <w:pPr>
@@ -12519,6 +13940,11 @@
         </w:rPr>
         <w:t xml:space="preserve"> letra deverá ser maiúscula e as demais minúsculas. Para cada palavra interna, primeira letra em maiúsculo.</w:t>
       </w:r>
+      <w:r>
+        <w:rPr>
+          <w:rtl w:val="0"/>
+        </w:rPr>
+      </w:r>
     </w:p>
     <w:p>
       <w:pPr>
@@ -12540,6 +13966,11 @@
         </w:rPr>
         <w:t xml:space="preserve">Não usar preposições.</w:t>
       </w:r>
+      <w:r>
+        <w:rPr>
+          <w:rtl w:val="0"/>
+        </w:rPr>
+      </w:r>
     </w:p>
     <w:p>
       <w:pPr>
@@ -12574,6 +14005,11 @@
         </w:rPr>
         <w:t xml:space="preserve"> ou caracteres especiais.</w:t>
       </w:r>
+      <w:r>
+        <w:rPr>
+          <w:rtl w:val="0"/>
+        </w:rPr>
+      </w:r>
     </w:p>
     <w:p>
       <w:pPr>
@@ -12595,6 +14031,11 @@
         </w:rPr>
         <w:t xml:space="preserve">Evite usar abreviações, se necessário use as conhecidas.</w:t>
       </w:r>
+      <w:r>
+        <w:rPr>
+          <w:rtl w:val="0"/>
+        </w:rPr>
+      </w:r>
     </w:p>
     <w:p>
       <w:pPr>
@@ -12629,6 +14070,11 @@
         </w:rPr>
         <w:t xml:space="preserve"> automática do banco de dados.</w:t>
       </w:r>
+      <w:r>
+        <w:rPr>
+          <w:rtl w:val="0"/>
+        </w:rPr>
+      </w:r>
     </w:p>
     <w:p>
       <w:pPr>
@@ -12650,6 +14096,11 @@
         </w:rPr>
         <w:t xml:space="preserve">Inserir comentários sempre que necessário. Comentários que descrevem procedimentos óbvios devem ser evitados para evitar poluição do código desenvolvido.</w:t>
       </w:r>
+      <w:r>
+        <w:rPr>
+          <w:rtl w:val="0"/>
+        </w:rPr>
+      </w:r>
     </w:p>
     <w:p>
       <w:pPr>
@@ -12670,6 +14121,11 @@
           <w:rtl w:val="0"/>
         </w:rPr>
         <w:t xml:space="preserve">Evitar aninhamento excessivo de comandos, o que dificulta a manutenção do código.</w:t>
+      </w:r>
+      <w:r>
+        <w:rPr>
+          <w:rtl w:val="0"/>
+        </w:rPr>
       </w:r>
     </w:p>
     <w:p>
@@ -12743,6 +14199,11 @@
         </w:rPr>
         <w:t xml:space="preserve">Exemplos</w:t>
       </w:r>
+      <w:r>
+        <w:rPr>
+          <w:rtl w:val="0"/>
+        </w:rPr>
+      </w:r>
     </w:p>
     <w:p>
       <w:pPr>
@@ -12942,6 +14403,11 @@
         </w:rPr>
         <w:t xml:space="preserve">TRIGGER</w:t>
       </w:r>
+      <w:r>
+        <w:rPr>
+          <w:rtl w:val="0"/>
+        </w:rPr>
+      </w:r>
     </w:p>
     <w:p>
       <w:pPr>
@@ -13037,6 +14503,11 @@
         </w:rPr>
         <w:t xml:space="preserve">Regra Geral</w:t>
       </w:r>
+      <w:r>
+        <w:rPr>
+          <w:rtl w:val="0"/>
+        </w:rPr>
+      </w:r>
     </w:p>
     <w:p>
       <w:pPr>
@@ -13176,6 +14647,11 @@
         </w:rPr>
         <w:t xml:space="preserve">Sintaxe</w:t>
       </w:r>
+      <w:r>
+        <w:rPr>
+          <w:rtl w:val="0"/>
+        </w:rPr>
+      </w:r>
     </w:p>
     <w:p>
       <w:pPr>
@@ -13234,6 +14710,11 @@
         </w:rPr>
         <w:t xml:space="preserve">TRG_{INS|DEL|UPD|SLC}_{[A..Z][a..z]} → TRG_XXX_Xxxxx, onde:</w:t>
       </w:r>
+      <w:r>
+        <w:rPr>
+          <w:rtl w:val="0"/>
+        </w:rPr>
+      </w:r>
     </w:p>
     <w:p>
       <w:pPr>
@@ -13322,6 +14803,11 @@
         </w:rPr>
         <w:t xml:space="preserve"> letra deverá ser maiúscula e as demais minúsculas. Para cada palavra interna, primeira letra em maiúsculo.</w:t>
       </w:r>
+      <w:r>
+        <w:rPr>
+          <w:rtl w:val="0"/>
+        </w:rPr>
+      </w:r>
     </w:p>
     <w:p>
       <w:pPr>
@@ -13343,6 +14829,11 @@
         </w:rPr>
         <w:t xml:space="preserve">Não usar preposições.</w:t>
       </w:r>
+      <w:r>
+        <w:rPr>
+          <w:rtl w:val="0"/>
+        </w:rPr>
+      </w:r>
     </w:p>
     <w:p>
       <w:pPr>
@@ -13377,6 +14868,11 @@
         </w:rPr>
         <w:t xml:space="preserve"> ou caracteres especiais.</w:t>
       </w:r>
+      <w:r>
+        <w:rPr>
+          <w:rtl w:val="0"/>
+        </w:rPr>
+      </w:r>
     </w:p>
     <w:p>
       <w:pPr>
@@ -13398,6 +14894,11 @@
         </w:rPr>
         <w:t xml:space="preserve">Evite usar abreviações, se necessário use as conhecidas.</w:t>
       </w:r>
+      <w:r>
+        <w:rPr>
+          <w:rtl w:val="0"/>
+        </w:rPr>
+      </w:r>
     </w:p>
     <w:p>
       <w:pPr>
@@ -13432,6 +14933,11 @@
         </w:rPr>
         <w:t xml:space="preserve"> automática do banco de dados.</w:t>
       </w:r>
+      <w:r>
+        <w:rPr>
+          <w:rtl w:val="0"/>
+        </w:rPr>
+      </w:r>
     </w:p>
     <w:p>
       <w:pPr>
@@ -13453,6 +14959,11 @@
         </w:rPr>
         <w:t xml:space="preserve">Inserir comentários sempre que necessário. Comentários que descrevem procedimentos óbvios devem ser evitados para evitar poluição do código desenvolvido.</w:t>
       </w:r>
+      <w:r>
+        <w:rPr>
+          <w:rtl w:val="0"/>
+        </w:rPr>
+      </w:r>
     </w:p>
     <w:p>
       <w:pPr>
@@ -13473,6 +14984,11 @@
           <w:rtl w:val="0"/>
         </w:rPr>
         <w:t xml:space="preserve">Evitar aninhamento excessivo de comandos, o que dificulta a manutenção do código.</w:t>
+      </w:r>
+      <w:r>
+        <w:rPr>
+          <w:rtl w:val="0"/>
+        </w:rPr>
       </w:r>
     </w:p>
     <w:p>
@@ -13546,6 +15062,11 @@
         </w:rPr>
         <w:t xml:space="preserve">Exemplos</w:t>
       </w:r>
+      <w:r>
+        <w:rPr>
+          <w:rtl w:val="0"/>
+        </w:rPr>
+      </w:r>
     </w:p>
     <w:p>
       <w:pPr>
@@ -13734,6 +15255,11 @@
         </w:rPr>
         <w:t xml:space="preserve">CHECK</w:t>
       </w:r>
+      <w:r>
+        <w:rPr>
+          <w:rtl w:val="0"/>
+        </w:rPr>
+      </w:r>
     </w:p>
     <w:p>
       <w:pPr>
@@ -13829,6 +15355,11 @@
         </w:rPr>
         <w:t xml:space="preserve">Regra Geral</w:t>
       </w:r>
+      <w:r>
+        <w:rPr>
+          <w:rtl w:val="0"/>
+        </w:rPr>
+      </w:r>
     </w:p>
     <w:p>
       <w:pPr>
@@ -13968,6 +15499,11 @@
         </w:rPr>
         <w:t xml:space="preserve">Sintaxe</w:t>
       </w:r>
+      <w:r>
+        <w:rPr>
+          <w:rtl w:val="0"/>
+        </w:rPr>
+      </w:r>
     </w:p>
     <w:p>
       <w:pPr>
@@ -14026,6 +15562,11 @@
         </w:rPr>
         <w:t xml:space="preserve">CHK_{[A..Z][a..z]}_{[A..Z][a..z]} → CHK_Xxxxx_Xxxxx, onde:</w:t>
       </w:r>
+      <w:r>
+        <w:rPr>
+          <w:rtl w:val="0"/>
+        </w:rPr>
+      </w:r>
     </w:p>
     <w:p>
       <w:pPr>
@@ -14085,6 +15626,11 @@
         </w:rPr>
         <w:t xml:space="preserve"> letra deverá ser maiúscula e as demais minúsculas. Para cada palavra interna, primeira letra em maiúsculo.</w:t>
       </w:r>
+      <w:r>
+        <w:rPr>
+          <w:rtl w:val="0"/>
+        </w:rPr>
+      </w:r>
     </w:p>
     <w:p>
       <w:pPr>
@@ -14106,6 +15652,11 @@
         </w:rPr>
         <w:t xml:space="preserve">Não usar preposições.</w:t>
       </w:r>
+      <w:r>
+        <w:rPr>
+          <w:rtl w:val="0"/>
+        </w:rPr>
+      </w:r>
     </w:p>
     <w:p>
       <w:pPr>
@@ -14140,6 +15691,11 @@
         </w:rPr>
         <w:t xml:space="preserve"> ou caracteres especiais.</w:t>
       </w:r>
+      <w:r>
+        <w:rPr>
+          <w:rtl w:val="0"/>
+        </w:rPr>
+      </w:r>
     </w:p>
     <w:p>
       <w:pPr>
@@ -14160,6 +15716,11 @@
           <w:rtl w:val="0"/>
         </w:rPr>
         <w:t xml:space="preserve">Evite usar abreviações, se necessário use as conhecidas.</w:t>
+      </w:r>
+      <w:r>
+        <w:rPr>
+          <w:rtl w:val="0"/>
+        </w:rPr>
       </w:r>
     </w:p>
     <w:p>
@@ -14233,6 +15794,11 @@
         </w:rPr>
         <w:t xml:space="preserve">Exemplos</w:t>
       </w:r>
+      <w:r>
+        <w:rPr>
+          <w:rtl w:val="0"/>
+        </w:rPr>
+      </w:r>
     </w:p>
     <w:p>
       <w:pPr>
@@ -14419,6 +15985,11 @@
         </w:rPr>
         <w:t xml:space="preserve">SEQUENCE</w:t>
       </w:r>
+      <w:r>
+        <w:rPr>
+          <w:rtl w:val="0"/>
+        </w:rPr>
+      </w:r>
     </w:p>
     <w:p>
       <w:pPr>
@@ -14514,6 +16085,11 @@
         </w:rPr>
         <w:t xml:space="preserve">Regra Geral</w:t>
       </w:r>
+      <w:r>
+        <w:rPr>
+          <w:rtl w:val="0"/>
+        </w:rPr>
+      </w:r>
     </w:p>
     <w:p>
       <w:pPr>
@@ -14639,6 +16215,11 @@
         </w:rPr>
         <w:t xml:space="preserve">Sintaxe</w:t>
       </w:r>
+      <w:r>
+        <w:rPr>
+          <w:rtl w:val="0"/>
+        </w:rPr>
+      </w:r>
     </w:p>
     <w:p>
       <w:pPr>
@@ -14697,6 +16278,11 @@
         </w:rPr>
         <w:t xml:space="preserve">SQC_{[A..Z][a..z]} → SQC_Xxxxx, onde:</w:t>
       </w:r>
+      <w:r>
+        <w:rPr>
+          <w:rtl w:val="0"/>
+        </w:rPr>
+      </w:r>
     </w:p>
     <w:p>
       <w:pPr>
@@ -14756,6 +16342,11 @@
         </w:rPr>
         <w:t xml:space="preserve"> letra deverá ser maiúscula e as demais minúsculas. Para cada palavra interna, primeira letra em maiúsculo.</w:t>
       </w:r>
+      <w:r>
+        <w:rPr>
+          <w:rtl w:val="0"/>
+        </w:rPr>
+      </w:r>
     </w:p>
     <w:p>
       <w:pPr>
@@ -14777,6 +16368,11 @@
         </w:rPr>
         <w:t xml:space="preserve">Não usar preposições.</w:t>
       </w:r>
+      <w:r>
+        <w:rPr>
+          <w:rtl w:val="0"/>
+        </w:rPr>
+      </w:r>
     </w:p>
     <w:p>
       <w:pPr>
@@ -14811,6 +16407,11 @@
         </w:rPr>
         <w:t xml:space="preserve"> ou caracteres especiais.</w:t>
       </w:r>
+      <w:r>
+        <w:rPr>
+          <w:rtl w:val="0"/>
+        </w:rPr>
+      </w:r>
     </w:p>
     <w:p>
       <w:pPr>
@@ -14831,6 +16432,11 @@
           <w:rtl w:val="0"/>
         </w:rPr>
         <w:t xml:space="preserve">Evite usar abreviações, se necessário use as conhecidas.</w:t>
+      </w:r>
+      <w:r>
+        <w:rPr>
+          <w:rtl w:val="0"/>
+        </w:rPr>
       </w:r>
     </w:p>
     <w:p>
@@ -14903,6 +16509,11 @@
           <w:rtl w:val="0"/>
         </w:rPr>
         <w:t xml:space="preserve">Exemplos</w:t>
+      </w:r>
+      <w:r>
+        <w:rPr>
+          <w:rtl w:val="0"/>
+        </w:rPr>
       </w:r>
     </w:p>
     <w:p>
@@ -15042,11 +16653,27 @@
       </w:rPr>
     </w:r>
   </w:p>
+</w:hdr>
+</file>
+
+<file path=word/header2.xml><?xml version="1.0" encoding="utf-8"?>
+<w:hdr xmlns:mc="http://schemas.openxmlformats.org/markup-compatibility/2006" xmlns:o="urn:schemas-microsoft-com:office:office" xmlns:r="http://schemas.openxmlformats.org/officeDocument/2006/relationships" xmlns:m="http://schemas.openxmlformats.org/officeDocument/2006/math" xmlns:v="urn:schemas-microsoft-com:vml" xmlns:wp="http://schemas.openxmlformats.org/drawingml/2006/wordprocessingDrawing" xmlns:w10="urn:schemas-microsoft-com:office:word" xmlns:w="http://schemas.openxmlformats.org/wordprocessingml/2006/main" xmlns:wne="http://schemas.microsoft.com/office/word/2006/wordml" xmlns:sl="http://schemas.openxmlformats.org/schemaLibrary/2006/main" xmlns:a="http://schemas.openxmlformats.org/drawingml/2006/main" xmlns:pic="http://schemas.openxmlformats.org/drawingml/2006/picture" xmlns:c="http://schemas.openxmlformats.org/drawingml/2006/chart" xmlns:lc="http://schemas.openxmlformats.org/drawingml/2006/lockedCanvas" xmlns:dgm="http://schemas.openxmlformats.org/drawingml/2006/diagram" xmlns:wps="http://schemas.microsoft.com/office/word/2010/wordprocessingShape" xmlns:wpg="http://schemas.microsoft.com/office/word/2010/wordprocessingGroup" xmlns:w14="http://schemas.microsoft.com/office/word/2010/wordml" xmlns:w15="http://schemas.microsoft.com/office/word/2012/wordml">
+  <w:p>
+    <w:pPr>
+      <w:rPr>
+        <w:vertAlign w:val="baseline"/>
+      </w:rPr>
+    </w:pPr>
+    <w:r>
+      <w:rPr>
+        <w:rtl w:val="0"/>
+      </w:rPr>
+    </w:r>
+  </w:p>
   <w:p>
     <w:pPr>
       <w:keepNext w:val="0"/>
       <w:keepLines w:val="0"/>
-      <w:pageBreakBefore w:val="0"/>
       <w:widowControl w:val="1"/>
       <w:pBdr>
         <w:top w:space="0" w:sz="0" w:val="nil"/>
@@ -15087,7 +16714,6 @@
     <w:pPr>
       <w:keepNext w:val="0"/>
       <w:keepLines w:val="0"/>
-      <w:pageBreakBefore w:val="0"/>
       <w:widowControl w:val="1"/>
       <w:pBdr>
         <w:top w:space="0" w:sz="0" w:val="nil"/>
@@ -15127,23 +16753,6 @@
 </w:hdr>
 </file>
 
-<file path=word/header2.xml><?xml version="1.0" encoding="utf-8"?>
-<w:hdr xmlns:mc="http://schemas.openxmlformats.org/markup-compatibility/2006" xmlns:o="urn:schemas-microsoft-com:office:office" xmlns:r="http://schemas.openxmlformats.org/officeDocument/2006/relationships" xmlns:m="http://schemas.openxmlformats.org/officeDocument/2006/math" xmlns:v="urn:schemas-microsoft-com:vml" xmlns:wp="http://schemas.openxmlformats.org/drawingml/2006/wordprocessingDrawing" xmlns:w10="urn:schemas-microsoft-com:office:word" xmlns:w="http://schemas.openxmlformats.org/wordprocessingml/2006/main" xmlns:wne="http://schemas.microsoft.com/office/word/2006/wordml" xmlns:sl="http://schemas.openxmlformats.org/schemaLibrary/2006/main" xmlns:a="http://schemas.openxmlformats.org/drawingml/2006/main" xmlns:pic="http://schemas.openxmlformats.org/drawingml/2006/picture" xmlns:c="http://schemas.openxmlformats.org/drawingml/2006/chart" xmlns:lc="http://schemas.openxmlformats.org/drawingml/2006/lockedCanvas" xmlns:dgm="http://schemas.openxmlformats.org/drawingml/2006/diagram" xmlns:wps="http://schemas.microsoft.com/office/word/2010/wordprocessingShape" xmlns:wpg="http://schemas.microsoft.com/office/word/2010/wordprocessingGroup" xmlns:w14="http://schemas.microsoft.com/office/word/2010/wordml" xmlns:w15="http://schemas.microsoft.com/office/word/2012/wordml">
-  <w:p>
-    <w:pPr>
-      <w:rPr>
-        <w:vertAlign w:val="baseline"/>
-      </w:rPr>
-    </w:pPr>
-    <w:r>
-      <w:rPr>
-        <w:rtl w:val="0"/>
-      </w:rPr>
-    </w:r>
-  </w:p>
-</w:hdr>
-</file>
-
 <file path=word/header3.xml><?xml version="1.0" encoding="utf-8"?>
 <w:hdr xmlns:mc="http://schemas.openxmlformats.org/markup-compatibility/2006" xmlns:o="urn:schemas-microsoft-com:office:office" xmlns:r="http://schemas.openxmlformats.org/officeDocument/2006/relationships" xmlns:m="http://schemas.openxmlformats.org/officeDocument/2006/math" xmlns:v="urn:schemas-microsoft-com:vml" xmlns:wp="http://schemas.openxmlformats.org/drawingml/2006/wordprocessingDrawing" xmlns:w10="urn:schemas-microsoft-com:office:word" xmlns:w="http://schemas.openxmlformats.org/wordprocessingml/2006/main" xmlns:wne="http://schemas.microsoft.com/office/word/2006/wordml" xmlns:sl="http://schemas.openxmlformats.org/schemaLibrary/2006/main" xmlns:a="http://schemas.openxmlformats.org/drawingml/2006/main" xmlns:pic="http://schemas.openxmlformats.org/drawingml/2006/picture" xmlns:c="http://schemas.openxmlformats.org/drawingml/2006/chart" xmlns:lc="http://schemas.openxmlformats.org/drawingml/2006/lockedCanvas" xmlns:dgm="http://schemas.openxmlformats.org/drawingml/2006/diagram" xmlns:wps="http://schemas.microsoft.com/office/word/2010/wordprocessingShape" xmlns:wpg="http://schemas.microsoft.com/office/word/2010/wordprocessingGroup" xmlns:w14="http://schemas.microsoft.com/office/word/2010/wordml" xmlns:w15="http://schemas.microsoft.com/office/word/2012/wordml">
   <w:p>
@@ -15165,26 +16774,8 @@
 <w:hdr xmlns:mc="http://schemas.openxmlformats.org/markup-compatibility/2006" xmlns:o="urn:schemas-microsoft-com:office:office" xmlns:r="http://schemas.openxmlformats.org/officeDocument/2006/relationships" xmlns:m="http://schemas.openxmlformats.org/officeDocument/2006/math" xmlns:v="urn:schemas-microsoft-com:vml" xmlns:wp="http://schemas.openxmlformats.org/drawingml/2006/wordprocessingDrawing" xmlns:w10="urn:schemas-microsoft-com:office:word" xmlns:w="http://schemas.openxmlformats.org/wordprocessingml/2006/main" xmlns:wne="http://schemas.microsoft.com/office/word/2006/wordml" xmlns:sl="http://schemas.openxmlformats.org/schemaLibrary/2006/main" xmlns:a="http://schemas.openxmlformats.org/drawingml/2006/main" xmlns:pic="http://schemas.openxmlformats.org/drawingml/2006/picture" xmlns:c="http://schemas.openxmlformats.org/drawingml/2006/chart" xmlns:lc="http://schemas.openxmlformats.org/drawingml/2006/lockedCanvas" xmlns:dgm="http://schemas.openxmlformats.org/drawingml/2006/diagram" xmlns:wps="http://schemas.microsoft.com/office/word/2010/wordprocessingShape" xmlns:wpg="http://schemas.microsoft.com/office/word/2010/wordprocessingGroup" xmlns:w14="http://schemas.microsoft.com/office/word/2010/wordml" xmlns:w15="http://schemas.microsoft.com/office/word/2012/wordml">
   <w:p>
     <w:pPr>
-      <w:rPr>
-        <w:vertAlign w:val="baseline"/>
-      </w:rPr>
-    </w:pPr>
-    <w:r>
-      <w:rPr>
-        <w:rtl w:val="0"/>
-      </w:rPr>
-    </w:r>
-  </w:p>
-</w:hdr>
-</file>
-
-<file path=word/header5.xml><?xml version="1.0" encoding="utf-8"?>
-<w:hdr xmlns:mc="http://schemas.openxmlformats.org/markup-compatibility/2006" xmlns:o="urn:schemas-microsoft-com:office:office" xmlns:r="http://schemas.openxmlformats.org/officeDocument/2006/relationships" xmlns:m="http://schemas.openxmlformats.org/officeDocument/2006/math" xmlns:v="urn:schemas-microsoft-com:vml" xmlns:wp="http://schemas.openxmlformats.org/drawingml/2006/wordprocessingDrawing" xmlns:w10="urn:schemas-microsoft-com:office:word" xmlns:w="http://schemas.openxmlformats.org/wordprocessingml/2006/main" xmlns:wne="http://schemas.microsoft.com/office/word/2006/wordml" xmlns:sl="http://schemas.openxmlformats.org/schemaLibrary/2006/main" xmlns:a="http://schemas.openxmlformats.org/drawingml/2006/main" xmlns:pic="http://schemas.openxmlformats.org/drawingml/2006/picture" xmlns:c="http://schemas.openxmlformats.org/drawingml/2006/chart" xmlns:lc="http://schemas.openxmlformats.org/drawingml/2006/lockedCanvas" xmlns:dgm="http://schemas.openxmlformats.org/drawingml/2006/diagram" xmlns:wps="http://schemas.microsoft.com/office/word/2010/wordprocessingShape" xmlns:wpg="http://schemas.microsoft.com/office/word/2010/wordprocessingGroup" xmlns:w14="http://schemas.microsoft.com/office/word/2010/wordml" xmlns:w15="http://schemas.microsoft.com/office/word/2012/wordml">
-  <w:p>
-    <w:pPr>
       <w:keepNext w:val="0"/>
       <w:keepLines w:val="0"/>
-      <w:pageBreakBefore w:val="0"/>
       <w:widowControl w:val="1"/>
       <w:pBdr>
         <w:top w:space="0" w:sz="0" w:val="nil"/>
@@ -15224,6 +16815,23 @@
 </w:hdr>
 </file>
 
+<file path=word/header5.xml><?xml version="1.0" encoding="utf-8"?>
+<w:hdr xmlns:mc="http://schemas.openxmlformats.org/markup-compatibility/2006" xmlns:o="urn:schemas-microsoft-com:office:office" xmlns:r="http://schemas.openxmlformats.org/officeDocument/2006/relationships" xmlns:m="http://schemas.openxmlformats.org/officeDocument/2006/math" xmlns:v="urn:schemas-microsoft-com:vml" xmlns:wp="http://schemas.openxmlformats.org/drawingml/2006/wordprocessingDrawing" xmlns:w10="urn:schemas-microsoft-com:office:word" xmlns:w="http://schemas.openxmlformats.org/wordprocessingml/2006/main" xmlns:wne="http://schemas.microsoft.com/office/word/2006/wordml" xmlns:sl="http://schemas.openxmlformats.org/schemaLibrary/2006/main" xmlns:a="http://schemas.openxmlformats.org/drawingml/2006/main" xmlns:pic="http://schemas.openxmlformats.org/drawingml/2006/picture" xmlns:c="http://schemas.openxmlformats.org/drawingml/2006/chart" xmlns:lc="http://schemas.openxmlformats.org/drawingml/2006/lockedCanvas" xmlns:dgm="http://schemas.openxmlformats.org/drawingml/2006/diagram" xmlns:wps="http://schemas.microsoft.com/office/word/2010/wordprocessingShape" xmlns:wpg="http://schemas.microsoft.com/office/word/2010/wordprocessingGroup" xmlns:w14="http://schemas.microsoft.com/office/word/2010/wordml" xmlns:w15="http://schemas.microsoft.com/office/word/2012/wordml">
+  <w:p>
+    <w:pPr>
+      <w:rPr>
+        <w:vertAlign w:val="baseline"/>
+      </w:rPr>
+    </w:pPr>
+    <w:r>
+      <w:rPr>
+        <w:rtl w:val="0"/>
+      </w:rPr>
+    </w:r>
+  </w:p>
+</w:hdr>
+</file>
+
 <file path=word/numbering.xml><?xml version="1.0" encoding="utf-8"?>
 <w:numbering xmlns:mc="http://schemas.openxmlformats.org/markup-compatibility/2006" xmlns:o="urn:schemas-microsoft-com:office:office" xmlns:r="http://schemas.openxmlformats.org/officeDocument/2006/relationships" xmlns:m="http://schemas.openxmlformats.org/officeDocument/2006/math" xmlns:v="urn:schemas-microsoft-com:vml" xmlns:wp="http://schemas.openxmlformats.org/drawingml/2006/wordprocessingDrawing" xmlns:w10="urn:schemas-microsoft-com:office:word" xmlns:w="http://schemas.openxmlformats.org/wordprocessingml/2006/main" xmlns:wne="http://schemas.microsoft.com/office/word/2006/wordml" xmlns:sl="http://schemas.openxmlformats.org/schemaLibrary/2006/main" xmlns:a="http://schemas.openxmlformats.org/drawingml/2006/main" xmlns:pic="http://schemas.openxmlformats.org/drawingml/2006/picture" xmlns:c="http://schemas.openxmlformats.org/drawingml/2006/chart" xmlns:lc="http://schemas.openxmlformats.org/drawingml/2006/lockedCanvas" xmlns:dgm="http://schemas.openxmlformats.org/drawingml/2006/diagram" xmlns:wps="http://schemas.microsoft.com/office/word/2010/wordprocessingShape" xmlns:wpg="http://schemas.microsoft.com/office/word/2010/wordprocessingGroup" xmlns:w14="http://schemas.microsoft.com/office/word/2010/wordml" xmlns:w15="http://schemas.microsoft.com/office/word/2012/wordml">
   <w:abstractNum w:abstractNumId="1">
@@ -15483,7 +17091,7 @@
       <w:lvlText w:val="%1.%2.%3.%4.%5.%6."/>
       <w:lvlJc w:val="left"/>
       <w:pPr>
-        <w:ind w:left="2736" w:hanging="935.9999999999998"/>
+        <w:ind w:left="2736" w:hanging="935.9999999999995"/>
       </w:pPr>
       <w:rPr>
         <w:vertAlign w:val="baseline"/>

</xml_diff>